<commit_message>
Exercise 2.4.1 & 2.4.2
</commit_message>
<xml_diff>
--- a/Report/AssignmentReport_SS_MB.docx
+++ b/Report/AssignmentReport_SS_MB.docx
@@ -4,18 +4,34 @@
   <w:body>
     <w:sdt>
       <w:sdtPr>
+        <w:rPr>
+          <w:lang w:val="en-US"/>
+        </w:rPr>
         <w:id w:val="280769873"/>
         <w:docPartObj>
           <w:docPartGallery w:val="Cover Pages"/>
           <w:docPartUnique/>
         </w:docPartObj>
       </w:sdtPr>
+      <w:sdtEndPr/>
       <w:sdtContent>
-        <w:p/>
         <w:p>
+          <w:pPr>
+            <w:rPr>
+              <w:lang w:val="en-US"/>
+            </w:rPr>
+          </w:pPr>
+        </w:p>
+        <w:p>
+          <w:pPr>
+            <w:rPr>
+              <w:lang w:val="en-US"/>
+            </w:rPr>
+          </w:pPr>
           <w:r>
             <w:rPr>
               <w:noProof/>
+              <w:lang w:val="en-US"/>
             </w:rPr>
             <mc:AlternateContent>
               <mc:Choice Requires="wps">
@@ -110,6 +126,7 @@
                                     <w:dataBinding w:prefixMappings="xmlns:ns0='http://purl.org/dc/elements/1.1/' xmlns:ns1='http://schemas.openxmlformats.org/package/2006/metadata/core-properties' " w:xpath="/ns1:coreProperties[1]/ns0:title[1]" w:storeItemID="{6C3C8BC8-F283-45AE-878A-BAB7291924A1}"/>
                                     <w:text/>
                                   </w:sdtPr>
+                                  <w:sdtEndPr/>
                                   <w:sdtContent>
                                     <w:r>
                                       <w:rPr>
@@ -138,6 +155,7 @@
                                   <w:dataBinding w:prefixMappings="xmlns:ns0='http://purl.org/dc/elements/1.1/' xmlns:ns1='http://schemas.openxmlformats.org/package/2006/metadata/core-properties' " w:xpath="/ns1:coreProperties[1]/ns0:subject[1]" w:storeItemID="{6C3C8BC8-F283-45AE-878A-BAB7291924A1}"/>
                                   <w:text/>
                                 </w:sdtPr>
+                                <w:sdtEndPr/>
                                 <w:sdtContent>
                                   <w:p>
                                     <w:pPr>
@@ -189,6 +207,7 @@
                                   <w:dataBinding w:prefixMappings="xmlns:ns0='http://purl.org/dc/elements/1.1/' xmlns:ns1='http://schemas.openxmlformats.org/package/2006/metadata/core-properties' " w:xpath="/ns1:coreProperties[1]/ns0:creator[1]" w:storeItemID="{6C3C8BC8-F283-45AE-878A-BAB7291924A1}"/>
                                   <w:text/>
                                 </w:sdtPr>
+                                <w:sdtEndPr/>
                                 <w:sdtContent>
                                   <w:p>
                                     <w:pPr>
@@ -269,6 +288,7 @@
                               <w:dataBinding w:prefixMappings="xmlns:ns0='http://purl.org/dc/elements/1.1/' xmlns:ns1='http://schemas.openxmlformats.org/package/2006/metadata/core-properties' " w:xpath="/ns1:coreProperties[1]/ns0:title[1]" w:storeItemID="{6C3C8BC8-F283-45AE-878A-BAB7291924A1}"/>
                               <w:text/>
                             </w:sdtPr>
+                            <w:sdtEndPr/>
                             <w:sdtContent>
                               <w:r>
                                 <w:rPr>
@@ -297,6 +317,7 @@
                             <w:dataBinding w:prefixMappings="xmlns:ns0='http://purl.org/dc/elements/1.1/' xmlns:ns1='http://schemas.openxmlformats.org/package/2006/metadata/core-properties' " w:xpath="/ns1:coreProperties[1]/ns0:subject[1]" w:storeItemID="{6C3C8BC8-F283-45AE-878A-BAB7291924A1}"/>
                             <w:text/>
                           </w:sdtPr>
+                          <w:sdtEndPr/>
                           <w:sdtContent>
                             <w:p>
                               <w:pPr>
@@ -348,6 +369,7 @@
                             <w:dataBinding w:prefixMappings="xmlns:ns0='http://purl.org/dc/elements/1.1/' xmlns:ns1='http://schemas.openxmlformats.org/package/2006/metadata/core-properties' " w:xpath="/ns1:coreProperties[1]/ns0:creator[1]" w:storeItemID="{6C3C8BC8-F283-45AE-878A-BAB7291924A1}"/>
                             <w:text/>
                           </w:sdtPr>
+                          <w:sdtEndPr/>
                           <w:sdtContent>
                             <w:p>
                               <w:pPr>
@@ -385,6 +407,7 @@
           <w:r>
             <w:rPr>
               <w:noProof/>
+              <w:lang w:val="en-US"/>
             </w:rPr>
             <mc:AlternateContent>
               <mc:Choice Requires="wps">
@@ -467,6 +490,7 @@
                                     <w:calendar w:val="gregorian"/>
                                   </w:date>
                                 </w:sdtPr>
+                                <w:sdtEndPr/>
                                 <w:sdtContent>
                                   <w:p>
                                     <w:pPr>
@@ -533,6 +557,7 @@
                               <w:calendar w:val="gregorian"/>
                             </w:date>
                           </w:sdtPr>
+                          <w:sdtEndPr/>
                           <w:sdtContent>
                             <w:p>
                               <w:pPr>
@@ -564,11 +589,12 @@
             </mc:AlternateContent>
           </w:r>
           <w:r>
+            <w:rPr>
+              <w:lang w:val="en-US"/>
+            </w:rPr>
             <w:br w:type="page"/>
           </w:r>
         </w:p>
-        <w:bookmarkStart w:id="0" w:name="_GoBack" w:displacedByCustomXml="next"/>
-        <w:bookmarkEnd w:id="0" w:displacedByCustomXml="next"/>
       </w:sdtContent>
     </w:sdt>
     <w:p>
@@ -625,8 +651,8 @@
         </w:rPr>
         <w:drawing>
           <wp:inline distT="0" distB="0" distL="0" distR="0">
-            <wp:extent cx="5762625" cy="2809875"/>
-            <wp:effectExtent l="0" t="0" r="9525" b="9525"/>
+            <wp:extent cx="5922806" cy="2887980"/>
+            <wp:effectExtent l="0" t="0" r="1905" b="7620"/>
             <wp:docPr id="1" name="Afbeelding 1"/>
             <wp:cNvGraphicFramePr>
               <a:graphicFrameLocks xmlns:a="http://schemas.openxmlformats.org/drawingml/2006/main" noChangeAspect="1"/>
@@ -641,7 +667,7 @@
                     </pic:cNvPicPr>
                   </pic:nvPicPr>
                   <pic:blipFill>
-                    <a:blip r:embed="rId5" cstate="print">
+                    <a:blip r:embed="rId6" cstate="print">
                       <a:extLst>
                         <a:ext uri="{28A0092B-C50C-407E-A947-70E740481C1C}">
                           <a14:useLocalDpi xmlns:a14="http://schemas.microsoft.com/office/drawing/2010/main" val="0"/>
@@ -656,7 +682,7 @@
                   <pic:spPr bwMode="auto">
                     <a:xfrm>
                       <a:off x="0" y="0"/>
-                      <a:ext cx="5762625" cy="2809875"/>
+                      <a:ext cx="5926379" cy="2889722"/>
                     </a:xfrm>
                     <a:prstGeom prst="rect">
                       <a:avLst/>
@@ -715,7 +741,7 @@
                     </pic:cNvPicPr>
                   </pic:nvPicPr>
                   <pic:blipFill>
-                    <a:blip r:embed="rId6">
+                    <a:blip r:embed="rId7">
                       <a:extLst>
                         <a:ext uri="{28A0092B-C50C-407E-A947-70E740481C1C}">
                           <a14:useLocalDpi xmlns:a14="http://schemas.microsoft.com/office/drawing/2010/main" val="0"/>
@@ -838,6 +864,12 @@
           <w:lang w:val="en-US"/>
         </w:rPr>
         <w:t>After selecting two features, normalization (Mean Normalization) was implemented. The features are now better scaled and show a better range and in general more circular shaped.</w:t>
+      </w:r>
+      <w:r>
+        <w:rPr>
+          <w:lang w:val="en-US"/>
+        </w:rPr>
+        <w:t xml:space="preserve"> The difference in values (see axes) can be … in figure .. where the features are plotted before and after normalization.</w:t>
       </w:r>
     </w:p>
     <w:p>
@@ -897,40 +929,489 @@
       <w:pPr>
         <w:rPr>
           <w:rFonts w:eastAsiaTheme="minorEastAsia"/>
-          <w:lang w:val="en-US"/>
-        </w:rPr>
-      </w:pPr>
-      <w:r>
-        <w:rPr>
-          <w:rFonts w:eastAsiaTheme="minorEastAsia"/>
-          <w:lang w:val="en-US"/>
-        </w:rPr>
-        <w:t>Now that the features are normalized we need to dived the dataset into three sections</w:t>
-      </w:r>
-    </w:p>
-    <w:p>
-      <w:pPr>
-        <w:rPr>
-          <w:rFonts w:eastAsiaTheme="minorEastAsia"/>
-          <w:lang w:val="en-US"/>
-        </w:rPr>
-      </w:pPr>
-      <w:r>
-        <w:rPr>
-          <w:rFonts w:eastAsiaTheme="minorEastAsia"/>
-          <w:lang w:val="en-US"/>
-        </w:rPr>
-        <w:t xml:space="preserve">To optimize the learn parameter ‘theta’, </w:t>
-      </w:r>
-    </w:p>
-    <w:p>
-      <w:pPr>
-        <w:rPr>
-          <w:lang w:val="en-US"/>
-        </w:rPr>
-      </w:pPr>
-      <w:r>
-        <w:rPr>
+          <w:noProof/>
+          <w:lang w:val="en-US"/>
+        </w:rPr>
+      </w:pPr>
+    </w:p>
+    <w:p>
+      <w:pPr>
+        <w:rPr>
+          <w:rFonts w:eastAsiaTheme="minorEastAsia"/>
+          <w:noProof/>
+        </w:rPr>
+      </w:pPr>
+      <w:r>
+        <w:rPr>
+          <w:rFonts w:eastAsiaTheme="minorEastAsia"/>
+          <w:noProof/>
+          <w:lang w:val="en-US"/>
+        </w:rPr>
+        <w:drawing>
+          <wp:inline distT="0" distB="0" distL="0" distR="0" wp14:anchorId="541CE700" wp14:editId="73D6BD0B">
+            <wp:extent cx="2743200" cy="1629902"/>
+            <wp:effectExtent l="0" t="0" r="0" b="8890"/>
+            <wp:docPr id="4" name="Afbeelding 4"/>
+            <wp:cNvGraphicFramePr>
+              <a:graphicFrameLocks xmlns:a="http://schemas.openxmlformats.org/drawingml/2006/main" noChangeAspect="1"/>
+            </wp:cNvGraphicFramePr>
+            <a:graphic xmlns:a="http://schemas.openxmlformats.org/drawingml/2006/main">
+              <a:graphicData uri="http://schemas.openxmlformats.org/drawingml/2006/picture">
+                <pic:pic xmlns:pic="http://schemas.openxmlformats.org/drawingml/2006/picture">
+                  <pic:nvPicPr>
+                    <pic:cNvPr id="0" name="Picture 2"/>
+                    <pic:cNvPicPr>
+                      <a:picLocks noChangeAspect="1" noChangeArrowheads="1"/>
+                    </pic:cNvPicPr>
+                  </pic:nvPicPr>
+                  <pic:blipFill rotWithShape="1">
+                    <a:blip r:embed="rId8" cstate="print">
+                      <a:extLst>
+                        <a:ext uri="{28A0092B-C50C-407E-A947-70E740481C1C}">
+                          <a14:useLocalDpi xmlns:a14="http://schemas.microsoft.com/office/drawing/2010/main" val="0"/>
+                        </a:ext>
+                      </a:extLst>
+                    </a:blip>
+                    <a:srcRect l="9353" r="8721"/>
+                    <a:stretch/>
+                  </pic:blipFill>
+                  <pic:spPr bwMode="auto">
+                    <a:xfrm>
+                      <a:off x="0" y="0"/>
+                      <a:ext cx="2770533" cy="1646142"/>
+                    </a:xfrm>
+                    <a:prstGeom prst="rect">
+                      <a:avLst/>
+                    </a:prstGeom>
+                    <a:noFill/>
+                    <a:ln>
+                      <a:noFill/>
+                    </a:ln>
+                    <a:extLst>
+                      <a:ext uri="{53640926-AAD7-44D8-BBD7-CCE9431645EC}">
+                        <a14:shadowObscured xmlns:a14="http://schemas.microsoft.com/office/drawing/2010/main"/>
+                      </a:ext>
+                    </a:extLst>
+                  </pic:spPr>
+                </pic:pic>
+              </a:graphicData>
+            </a:graphic>
+          </wp:inline>
+        </w:drawing>
+      </w:r>
+      <w:r>
+        <w:rPr>
+          <w:rFonts w:eastAsiaTheme="minorEastAsia"/>
+          <w:noProof/>
+        </w:rPr>
+        <w:t xml:space="preserve">    </w:t>
+      </w:r>
+      <w:r>
+        <w:rPr>
+          <w:rFonts w:eastAsiaTheme="minorEastAsia"/>
+          <w:noProof/>
+          <w:lang w:val="en-US"/>
+        </w:rPr>
+        <w:drawing>
+          <wp:inline distT="0" distB="0" distL="0" distR="0" wp14:anchorId="70346BAD" wp14:editId="2613B1AD">
+            <wp:extent cx="2790825" cy="1651133"/>
+            <wp:effectExtent l="0" t="0" r="0" b="6350"/>
+            <wp:docPr id="3" name="Afbeelding 3"/>
+            <wp:cNvGraphicFramePr>
+              <a:graphicFrameLocks xmlns:a="http://schemas.openxmlformats.org/drawingml/2006/main" noChangeAspect="1"/>
+            </wp:cNvGraphicFramePr>
+            <a:graphic xmlns:a="http://schemas.openxmlformats.org/drawingml/2006/main">
+              <a:graphicData uri="http://schemas.openxmlformats.org/drawingml/2006/picture">
+                <pic:pic xmlns:pic="http://schemas.openxmlformats.org/drawingml/2006/picture">
+                  <pic:nvPicPr>
+                    <pic:cNvPr id="0" name="Picture 1"/>
+                    <pic:cNvPicPr>
+                      <a:picLocks noChangeAspect="1" noChangeArrowheads="1"/>
+                    </pic:cNvPicPr>
+                  </pic:nvPicPr>
+                  <pic:blipFill rotWithShape="1">
+                    <a:blip r:embed="rId9" cstate="print">
+                      <a:extLst>
+                        <a:ext uri="{28A0092B-C50C-407E-A947-70E740481C1C}">
+                          <a14:useLocalDpi xmlns:a14="http://schemas.microsoft.com/office/drawing/2010/main" val="0"/>
+                        </a:ext>
+                      </a:extLst>
+                    </a:blip>
+                    <a:srcRect l="8994" r="8729"/>
+                    <a:stretch/>
+                  </pic:blipFill>
+                  <pic:spPr bwMode="auto">
+                    <a:xfrm>
+                      <a:off x="0" y="0"/>
+                      <a:ext cx="2797193" cy="1654900"/>
+                    </a:xfrm>
+                    <a:prstGeom prst="rect">
+                      <a:avLst/>
+                    </a:prstGeom>
+                    <a:noFill/>
+                    <a:ln>
+                      <a:noFill/>
+                    </a:ln>
+                    <a:extLst>
+                      <a:ext uri="{53640926-AAD7-44D8-BBD7-CCE9431645EC}">
+                        <a14:shadowObscured xmlns:a14="http://schemas.microsoft.com/office/drawing/2010/main"/>
+                      </a:ext>
+                    </a:extLst>
+                  </pic:spPr>
+                </pic:pic>
+              </a:graphicData>
+            </a:graphic>
+          </wp:inline>
+        </w:drawing>
+      </w:r>
+    </w:p>
+    <w:p>
+      <w:pPr>
+        <w:rPr>
+          <w:noProof/>
+        </w:rPr>
+      </w:pPr>
+      <w:proofErr w:type="spellStart"/>
+      <w:r>
+        <w:rPr>
+          <w:rFonts w:eastAsiaTheme="minorEastAsia"/>
+        </w:rPr>
+        <w:t>Now</w:t>
+      </w:r>
+      <w:proofErr w:type="spellEnd"/>
+      <w:r>
+        <w:rPr>
+          <w:rFonts w:eastAsiaTheme="minorEastAsia"/>
+        </w:rPr>
+        <w:t xml:space="preserve"> </w:t>
+      </w:r>
+      <w:proofErr w:type="spellStart"/>
+      <w:r>
+        <w:rPr>
+          <w:rFonts w:eastAsiaTheme="minorEastAsia"/>
+        </w:rPr>
+        <w:t>that</w:t>
+      </w:r>
+      <w:proofErr w:type="spellEnd"/>
+      <w:r>
+        <w:rPr>
+          <w:rFonts w:eastAsiaTheme="minorEastAsia"/>
+        </w:rPr>
+        <w:t xml:space="preserve"> </w:t>
+      </w:r>
+      <w:proofErr w:type="spellStart"/>
+      <w:r>
+        <w:rPr>
+          <w:rFonts w:eastAsiaTheme="minorEastAsia"/>
+        </w:rPr>
+        <w:t>the</w:t>
+      </w:r>
+      <w:proofErr w:type="spellEnd"/>
+      <w:r>
+        <w:rPr>
+          <w:rFonts w:eastAsiaTheme="minorEastAsia"/>
+        </w:rPr>
+        <w:t xml:space="preserve"> features are </w:t>
+      </w:r>
+      <w:proofErr w:type="spellStart"/>
+      <w:r>
+        <w:rPr>
+          <w:rFonts w:eastAsiaTheme="minorEastAsia"/>
+        </w:rPr>
+        <w:t>normalized</w:t>
+      </w:r>
+      <w:proofErr w:type="spellEnd"/>
+      <w:r>
+        <w:rPr>
+          <w:rFonts w:eastAsiaTheme="minorEastAsia"/>
+        </w:rPr>
+        <w:t xml:space="preserve"> we </w:t>
+      </w:r>
+      <w:proofErr w:type="spellStart"/>
+      <w:r>
+        <w:rPr>
+          <w:rFonts w:eastAsiaTheme="minorEastAsia"/>
+        </w:rPr>
+        <w:t>need</w:t>
+      </w:r>
+      <w:proofErr w:type="spellEnd"/>
+      <w:r>
+        <w:rPr>
+          <w:rFonts w:eastAsiaTheme="minorEastAsia"/>
+        </w:rPr>
+        <w:t xml:space="preserve"> </w:t>
+      </w:r>
+      <w:proofErr w:type="spellStart"/>
+      <w:r>
+        <w:rPr>
+          <w:rFonts w:eastAsiaTheme="minorEastAsia"/>
+        </w:rPr>
+        <w:t>to</w:t>
+      </w:r>
+      <w:proofErr w:type="spellEnd"/>
+      <w:r>
+        <w:rPr>
+          <w:rFonts w:eastAsiaTheme="minorEastAsia"/>
+        </w:rPr>
+        <w:t xml:space="preserve"> </w:t>
+      </w:r>
+      <w:proofErr w:type="spellStart"/>
+      <w:r>
+        <w:rPr>
+          <w:rFonts w:eastAsiaTheme="minorEastAsia"/>
+        </w:rPr>
+        <w:t>dived</w:t>
+      </w:r>
+      <w:proofErr w:type="spellEnd"/>
+      <w:r>
+        <w:rPr>
+          <w:rFonts w:eastAsiaTheme="minorEastAsia"/>
+        </w:rPr>
+        <w:t xml:space="preserve"> </w:t>
+      </w:r>
+      <w:proofErr w:type="spellStart"/>
+      <w:r>
+        <w:rPr>
+          <w:rFonts w:eastAsiaTheme="minorEastAsia"/>
+        </w:rPr>
+        <w:t>the</w:t>
+      </w:r>
+      <w:proofErr w:type="spellEnd"/>
+      <w:r>
+        <w:rPr>
+          <w:rFonts w:eastAsiaTheme="minorEastAsia"/>
+        </w:rPr>
+        <w:t xml:space="preserve"> dataset </w:t>
+      </w:r>
+      <w:proofErr w:type="spellStart"/>
+      <w:r>
+        <w:rPr>
+          <w:rFonts w:eastAsiaTheme="minorEastAsia"/>
+        </w:rPr>
+        <w:t>into</w:t>
+      </w:r>
+      <w:proofErr w:type="spellEnd"/>
+      <w:r>
+        <w:rPr>
+          <w:rFonts w:eastAsiaTheme="minorEastAsia"/>
+        </w:rPr>
+        <w:t xml:space="preserve"> </w:t>
+      </w:r>
+      <w:proofErr w:type="spellStart"/>
+      <w:r>
+        <w:rPr>
+          <w:rFonts w:eastAsiaTheme="minorEastAsia"/>
+        </w:rPr>
+        <w:t>three</w:t>
+      </w:r>
+      <w:proofErr w:type="spellEnd"/>
+      <w:r>
+        <w:rPr>
+          <w:rFonts w:eastAsiaTheme="minorEastAsia"/>
+        </w:rPr>
+        <w:t xml:space="preserve"> </w:t>
+      </w:r>
+      <w:proofErr w:type="spellStart"/>
+      <w:r>
+        <w:rPr>
+          <w:rFonts w:eastAsiaTheme="minorEastAsia"/>
+        </w:rPr>
+        <w:t>sections</w:t>
+      </w:r>
+      <w:proofErr w:type="spellEnd"/>
+      <w:r>
+        <w:rPr>
+          <w:rFonts w:eastAsiaTheme="minorEastAsia"/>
+        </w:rPr>
+        <w:t xml:space="preserve">, Training, Cross Validation </w:t>
+      </w:r>
+      <w:proofErr w:type="spellStart"/>
+      <w:r>
+        <w:rPr>
+          <w:rFonts w:eastAsiaTheme="minorEastAsia"/>
+        </w:rPr>
+        <w:t>and</w:t>
+      </w:r>
+      <w:proofErr w:type="spellEnd"/>
+      <w:r>
+        <w:rPr>
+          <w:rFonts w:eastAsiaTheme="minorEastAsia"/>
+        </w:rPr>
+        <w:t xml:space="preserve"> Test dataset </w:t>
+      </w:r>
+      <w:proofErr w:type="spellStart"/>
+      <w:r>
+        <w:rPr>
+          <w:rFonts w:eastAsiaTheme="minorEastAsia"/>
+        </w:rPr>
+        <w:t>with</w:t>
+      </w:r>
+      <w:proofErr w:type="spellEnd"/>
+      <w:r>
+        <w:rPr>
+          <w:rFonts w:eastAsiaTheme="minorEastAsia"/>
+        </w:rPr>
+        <w:t xml:space="preserve"> </w:t>
+      </w:r>
+      <w:proofErr w:type="spellStart"/>
+      <w:r>
+        <w:rPr>
+          <w:rFonts w:eastAsiaTheme="minorEastAsia"/>
+        </w:rPr>
+        <w:t>the</w:t>
+      </w:r>
+      <w:proofErr w:type="spellEnd"/>
+      <w:r>
+        <w:rPr>
+          <w:rFonts w:eastAsiaTheme="minorEastAsia"/>
+        </w:rPr>
+        <w:t xml:space="preserve"> ratio of 0.4:0.3:0.3.</w:t>
+      </w:r>
+      <w:r>
+        <w:rPr>
+          <w:rFonts w:eastAsiaTheme="minorEastAsia"/>
+        </w:rPr>
+        <w:t xml:space="preserve"> </w:t>
+      </w:r>
+      <w:r>
+        <w:rPr>
+          <w:rFonts w:eastAsiaTheme="minorEastAsia"/>
+          <w:color w:val="FF0000"/>
+        </w:rPr>
+        <w:t xml:space="preserve">we hebben de data rechtstreeks opgedeeld in de 3 secties </w:t>
+      </w:r>
+      <w:proofErr w:type="spellStart"/>
+      <w:r>
+        <w:rPr>
+          <w:rFonts w:eastAsiaTheme="minorEastAsia"/>
+          <w:color w:val="FF0000"/>
+        </w:rPr>
+        <w:t>ipv</w:t>
+      </w:r>
+      <w:proofErr w:type="spellEnd"/>
+      <w:r>
+        <w:rPr>
+          <w:rFonts w:eastAsiaTheme="minorEastAsia"/>
+          <w:color w:val="FF0000"/>
+        </w:rPr>
+        <w:t xml:space="preserve"> random waardes te nemen omdat ze toc</w:t>
+      </w:r>
+      <w:r>
+        <w:rPr>
+          <w:rFonts w:eastAsiaTheme="minorEastAsia"/>
+          <w:color w:val="FF0000"/>
+        </w:rPr>
+        <w:t>h niet gesorteerd staan</w:t>
+      </w:r>
+      <w:r>
+        <w:rPr>
+          <w:rFonts w:eastAsiaTheme="minorEastAsia"/>
+          <w:color w:val="FF0000"/>
+        </w:rPr>
+        <w:t>, maar nadat ik de y kolom zie, kunnen we er beter voor zorgen dat</w:t>
+      </w:r>
+      <w:r>
+        <w:rPr>
+          <w:rFonts w:eastAsiaTheme="minorEastAsia"/>
+          <w:color w:val="FF0000"/>
+        </w:rPr>
+        <w:t xml:space="preserve"> er evenveel positieve klassen in de 3 secties zitten</w:t>
+      </w:r>
+    </w:p>
+    <w:p>
+      <w:pPr>
+        <w:rPr>
+          <w:noProof/>
+          <w:lang w:val="en-US"/>
+        </w:rPr>
+      </w:pPr>
+      <w:r>
+        <w:rPr>
+          <w:noProof/>
+          <w:lang w:val="en-US"/>
+        </w:rPr>
+        <w:t xml:space="preserve">The linair decision boundery for the two features in the training set looks as follows. </w:t>
+      </w:r>
+    </w:p>
+    <w:p>
+      <w:pPr>
+        <w:rPr>
+          <w:rFonts w:eastAsiaTheme="minorEastAsia"/>
+          <w:lang w:val="en-US"/>
+        </w:rPr>
+      </w:pPr>
+      <w:r>
+        <w:rPr>
+          <w:noProof/>
+          <w:lang w:val="en-US"/>
+        </w:rPr>
+        <w:drawing>
+          <wp:inline distT="0" distB="0" distL="0" distR="0" wp14:anchorId="137B7597" wp14:editId="025ACA8C">
+            <wp:extent cx="5113020" cy="2495051"/>
+            <wp:effectExtent l="0" t="0" r="0" b="635"/>
+            <wp:docPr id="5" name="Afbeelding 5"/>
+            <wp:cNvGraphicFramePr>
+              <a:graphicFrameLocks xmlns:a="http://schemas.openxmlformats.org/drawingml/2006/main" noChangeAspect="1"/>
+            </wp:cNvGraphicFramePr>
+            <a:graphic xmlns:a="http://schemas.openxmlformats.org/drawingml/2006/main">
+              <a:graphicData uri="http://schemas.openxmlformats.org/drawingml/2006/picture">
+                <pic:pic xmlns:pic="http://schemas.openxmlformats.org/drawingml/2006/picture">
+                  <pic:nvPicPr>
+                    <pic:cNvPr id="0" name="Picture 3"/>
+                    <pic:cNvPicPr>
+                      <a:picLocks noChangeAspect="1" noChangeArrowheads="1"/>
+                    </pic:cNvPicPr>
+                  </pic:nvPicPr>
+                  <pic:blipFill>
+                    <a:blip r:embed="rId10" cstate="print">
+                      <a:extLst>
+                        <a:ext uri="{28A0092B-C50C-407E-A947-70E740481C1C}">
+                          <a14:useLocalDpi xmlns:a14="http://schemas.microsoft.com/office/drawing/2010/main" val="0"/>
+                        </a:ext>
+                      </a:extLst>
+                    </a:blip>
+                    <a:srcRect/>
+                    <a:stretch>
+                      <a:fillRect/>
+                    </a:stretch>
+                  </pic:blipFill>
+                  <pic:spPr bwMode="auto">
+                    <a:xfrm>
+                      <a:off x="0" y="0"/>
+                      <a:ext cx="5128786" cy="2502744"/>
+                    </a:xfrm>
+                    <a:prstGeom prst="rect">
+                      <a:avLst/>
+                    </a:prstGeom>
+                    <a:noFill/>
+                    <a:ln>
+                      <a:noFill/>
+                    </a:ln>
+                  </pic:spPr>
+                </pic:pic>
+              </a:graphicData>
+            </a:graphic>
+          </wp:inline>
+        </w:drawing>
+      </w:r>
+      <w:r>
+        <w:rPr>
+          <w:rFonts w:eastAsiaTheme="minorEastAsia"/>
+          <w:lang w:val="en-US"/>
+        </w:rPr>
+        <w:t xml:space="preserve"> </w:t>
+      </w:r>
+    </w:p>
+    <w:p>
+      <w:pPr>
+        <w:rPr>
+          <w:rFonts w:eastAsiaTheme="minorEastAsia"/>
+          <w:lang w:val="en-US"/>
+        </w:rPr>
+      </w:pPr>
+      <w:r>
+        <w:rPr>
+          <w:rFonts w:eastAsiaTheme="minorEastAsia"/>
           <w:lang w:val="en-US"/>
         </w:rPr>
         <w:br w:type="page"/>
@@ -939,21 +1420,1674 @@
     <w:p>
       <w:pPr>
         <w:rPr>
-          <w:lang w:val="en-US"/>
-        </w:rPr>
-      </w:pPr>
-      <w:r>
-        <w:rPr>
+          <w:rFonts w:eastAsiaTheme="minorEastAsia"/>
+          <w:lang w:val="en-US"/>
+        </w:rPr>
+      </w:pPr>
+      <w:r>
+        <w:rPr>
+          <w:rFonts w:eastAsiaTheme="minorEastAsia"/>
           <w:lang w:val="en-US"/>
         </w:rPr>
         <w:lastRenderedPageBreak/>
+        <w:t>The obtained F1 scores are as followed:</w:t>
+      </w:r>
+    </w:p>
+    <w:p>
+      <w:pPr>
+        <w:pStyle w:val="Lijstalinea"/>
+        <w:numPr>
+          <w:ilvl w:val="0"/>
+          <w:numId w:val="1"/>
+        </w:numPr>
+        <w:rPr>
+          <w:rFonts w:eastAsiaTheme="minorEastAsia"/>
+          <w:lang w:val="en-US"/>
+        </w:rPr>
+      </w:pPr>
+      <w:r>
+        <w:rPr>
+          <w:rFonts w:eastAsiaTheme="minorEastAsia"/>
+          <w:lang w:val="en-US"/>
+        </w:rPr>
+        <w:t xml:space="preserve">Training set -&gt; </w:t>
+      </w:r>
+      <w:r>
+        <w:rPr>
+          <w:rFonts w:eastAsiaTheme="minorEastAsia"/>
+          <w:lang w:val="en-US"/>
+        </w:rPr>
+        <w:t>0.983902</w:t>
+      </w:r>
+    </w:p>
+    <w:p>
+      <w:pPr>
+        <w:pStyle w:val="Lijstalinea"/>
+        <w:numPr>
+          <w:ilvl w:val="0"/>
+          <w:numId w:val="1"/>
+        </w:numPr>
+        <w:rPr>
+          <w:rFonts w:eastAsiaTheme="minorEastAsia"/>
+          <w:lang w:val="en-US"/>
+        </w:rPr>
+      </w:pPr>
+      <w:r>
+        <w:rPr>
+          <w:rFonts w:eastAsiaTheme="minorEastAsia"/>
+          <w:lang w:val="en-US"/>
+        </w:rPr>
+        <w:t>Cross Validation set -&gt;</w:t>
+      </w:r>
+      <w:r>
+        <w:rPr>
+          <w:rFonts w:eastAsiaTheme="minorEastAsia"/>
+          <w:lang w:val="en-US"/>
+        </w:rPr>
+        <w:t xml:space="preserve"> 1.00</w:t>
+      </w:r>
+    </w:p>
+    <w:p>
+      <w:pPr>
+        <w:rPr>
+          <w:rFonts w:eastAsiaTheme="minorEastAsia"/>
+          <w:lang w:val="en-US"/>
+        </w:rPr>
+      </w:pPr>
+      <w:r>
+        <w:rPr>
+          <w:rFonts w:eastAsiaTheme="minorEastAsia"/>
+          <w:lang w:val="en-US"/>
+        </w:rPr>
+        <w:t xml:space="preserve">F1 Score: </w:t>
+      </w:r>
+      <m:oMath>
+        <m:f>
+          <m:fPr>
+            <m:ctrlPr>
+              <w:rPr>
+                <w:rFonts w:ascii="Cambria Math" w:eastAsiaTheme="minorEastAsia" w:hAnsi="Cambria Math"/>
+                <w:i/>
+                <w:lang w:val="en-US"/>
+              </w:rPr>
+            </m:ctrlPr>
+          </m:fPr>
+          <m:num>
+            <m:r>
+              <w:rPr>
+                <w:rFonts w:ascii="Cambria Math" w:eastAsiaTheme="minorEastAsia" w:hAnsi="Cambria Math"/>
+                <w:lang w:val="en-US"/>
+              </w:rPr>
+              <m:t>2*precision*recall</m:t>
+            </m:r>
+          </m:num>
+          <m:den>
+            <m:r>
+              <w:rPr>
+                <w:rFonts w:ascii="Cambria Math" w:eastAsiaTheme="minorEastAsia" w:hAnsi="Cambria Math"/>
+                <w:lang w:val="en-US"/>
+              </w:rPr>
+              <m:t>precision+recall</m:t>
+            </m:r>
+          </m:den>
+        </m:f>
+      </m:oMath>
+      <w:r>
+        <w:rPr>
+          <w:rFonts w:eastAsiaTheme="minorEastAsia"/>
+          <w:lang w:val="en-US"/>
+        </w:rPr>
+        <w:tab/>
+      </w:r>
+    </w:p>
+    <w:p>
+      <w:pPr>
+        <w:rPr>
+          <w:rFonts w:eastAsiaTheme="minorEastAsia"/>
+          <w:lang w:val="en-US"/>
+        </w:rPr>
+      </w:pPr>
+      <w:r>
+        <w:rPr>
+          <w:rFonts w:eastAsiaTheme="minorEastAsia"/>
+          <w:lang w:val="en-US"/>
+        </w:rPr>
+        <w:t>where precision:</w:t>
+      </w:r>
+      <m:oMath>
+        <m:f>
+          <m:fPr>
+            <m:ctrlPr>
+              <w:rPr>
+                <w:rFonts w:ascii="Cambria Math" w:eastAsiaTheme="minorEastAsia" w:hAnsi="Cambria Math"/>
+                <w:i/>
+                <w:lang w:val="en-US"/>
+              </w:rPr>
+            </m:ctrlPr>
+          </m:fPr>
+          <m:num>
+            <m:r>
+              <w:rPr>
+                <w:rFonts w:ascii="Cambria Math" w:eastAsiaTheme="minorEastAsia" w:hAnsi="Cambria Math"/>
+                <w:lang w:val="en-US"/>
+              </w:rPr>
+              <m:t>true positives</m:t>
+            </m:r>
+          </m:num>
+          <m:den>
+            <m:r>
+              <w:rPr>
+                <w:rFonts w:ascii="Cambria Math" w:eastAsiaTheme="minorEastAsia" w:hAnsi="Cambria Math"/>
+                <w:lang w:val="en-US"/>
+              </w:rPr>
+              <m:t>true positives+false positives</m:t>
+            </m:r>
+          </m:den>
+        </m:f>
+      </m:oMath>
+      <w:r>
+        <w:rPr>
+          <w:rFonts w:eastAsiaTheme="minorEastAsia"/>
+          <w:lang w:val="en-US"/>
+        </w:rPr>
+        <w:t xml:space="preserve"> and recall:</w:t>
+      </w:r>
+      <m:oMath>
+        <m:r>
+          <w:rPr>
+            <w:rFonts w:ascii="Cambria Math" w:eastAsiaTheme="minorEastAsia" w:hAnsi="Cambria Math"/>
+            <w:lang w:val="en-US"/>
+          </w:rPr>
+          <m:t xml:space="preserve"> </m:t>
+        </m:r>
+        <m:f>
+          <m:fPr>
+            <m:ctrlPr>
+              <w:rPr>
+                <w:rFonts w:ascii="Cambria Math" w:eastAsiaTheme="minorEastAsia" w:hAnsi="Cambria Math"/>
+                <w:i/>
+                <w:lang w:val="en-US"/>
+              </w:rPr>
+            </m:ctrlPr>
+          </m:fPr>
+          <m:num>
+            <m:r>
+              <w:rPr>
+                <w:rFonts w:ascii="Cambria Math" w:eastAsiaTheme="minorEastAsia" w:hAnsi="Cambria Math"/>
+                <w:lang w:val="en-US"/>
+              </w:rPr>
+              <m:t>true positives</m:t>
+            </m:r>
+          </m:num>
+          <m:den>
+            <m:r>
+              <w:rPr>
+                <w:rFonts w:ascii="Cambria Math" w:eastAsiaTheme="minorEastAsia" w:hAnsi="Cambria Math"/>
+                <w:lang w:val="en-US"/>
+              </w:rPr>
+              <m:t>true positives+false negatives</m:t>
+            </m:r>
+          </m:den>
+        </m:f>
+      </m:oMath>
+    </w:p>
+    <w:p>
+      <w:pPr>
+        <w:rPr>
+          <w:rFonts w:eastAsiaTheme="minorEastAsia"/>
+          <w:lang w:val="en-US"/>
+        </w:rPr>
+      </w:pPr>
+      <w:r>
+        <w:rPr>
+          <w:rFonts w:eastAsiaTheme="minorEastAsia"/>
+          <w:lang w:val="en-US"/>
+        </w:rPr>
+        <w:t>MATLAB has a built-in function “</w:t>
+      </w:r>
+      <w:proofErr w:type="spellStart"/>
+      <w:r>
+        <w:rPr>
+          <w:rFonts w:eastAsiaTheme="minorEastAsia"/>
+          <w:lang w:val="en-US"/>
+        </w:rPr>
+        <w:t>confusionmat</w:t>
+      </w:r>
+      <w:proofErr w:type="spellEnd"/>
+      <w:r>
+        <w:rPr>
+          <w:rFonts w:eastAsiaTheme="minorEastAsia"/>
+          <w:lang w:val="en-US"/>
+        </w:rPr>
+        <w:t>” (and “</w:t>
+      </w:r>
+      <w:proofErr w:type="spellStart"/>
+      <w:r>
+        <w:rPr>
+          <w:rFonts w:eastAsiaTheme="minorEastAsia"/>
+          <w:lang w:val="en-US"/>
+        </w:rPr>
+        <w:t>confusiongraph</w:t>
+      </w:r>
+      <w:proofErr w:type="spellEnd"/>
+      <w:r>
+        <w:rPr>
+          <w:rFonts w:eastAsiaTheme="minorEastAsia"/>
+          <w:lang w:val="en-US"/>
+        </w:rPr>
+        <w:t>”) that will calculate the ‘true positives’</w:t>
+      </w:r>
+      <w:r>
+        <w:rPr>
+          <w:rFonts w:eastAsiaTheme="minorEastAsia"/>
+          <w:lang w:val="en-US"/>
+        </w:rPr>
+        <w:t xml:space="preserve"> (2;2)</w:t>
+      </w:r>
+      <w:r>
+        <w:rPr>
+          <w:rFonts w:eastAsiaTheme="minorEastAsia"/>
+          <w:lang w:val="en-US"/>
+        </w:rPr>
+        <w:t>, ‘false positives’</w:t>
+      </w:r>
+      <w:r>
+        <w:rPr>
+          <w:rFonts w:eastAsiaTheme="minorEastAsia"/>
+          <w:lang w:val="en-US"/>
+        </w:rPr>
+        <w:t>(1;2)</w:t>
+      </w:r>
+      <w:r>
+        <w:rPr>
+          <w:rFonts w:eastAsiaTheme="minorEastAsia"/>
+          <w:lang w:val="en-US"/>
+        </w:rPr>
+        <w:t xml:space="preserve"> and ‘false negatives’</w:t>
+      </w:r>
+      <w:r>
+        <w:rPr>
+          <w:rFonts w:eastAsiaTheme="minorEastAsia"/>
+          <w:lang w:val="en-US"/>
+        </w:rPr>
+        <w:t>(2;1)</w:t>
+      </w:r>
+      <w:r>
+        <w:rPr>
+          <w:rFonts w:eastAsiaTheme="minorEastAsia"/>
+          <w:lang w:val="en-US"/>
+        </w:rPr>
+        <w:t xml:space="preserve"> that are needed to calculate the precision and recall values .</w:t>
+      </w:r>
+    </w:p>
+    <w:p>
+      <w:pPr>
+        <w:rPr>
+          <w:rFonts w:eastAsiaTheme="minorEastAsia"/>
+          <w:noProof/>
+          <w:lang w:val="en-US"/>
+        </w:rPr>
+      </w:pPr>
+      <w:r>
+        <w:rPr>
+          <w:rFonts w:eastAsiaTheme="minorEastAsia"/>
+          <w:noProof/>
+          <w:lang w:val="en-US"/>
+        </w:rPr>
+        <w:drawing>
+          <wp:inline distT="0" distB="0" distL="0" distR="0">
+            <wp:extent cx="2833687" cy="2125890"/>
+            <wp:effectExtent l="0" t="0" r="5080" b="8255"/>
+            <wp:docPr id="6" name="Afbeelding 6"/>
+            <wp:cNvGraphicFramePr>
+              <a:graphicFrameLocks xmlns:a="http://schemas.openxmlformats.org/drawingml/2006/main" noChangeAspect="1"/>
+            </wp:cNvGraphicFramePr>
+            <a:graphic xmlns:a="http://schemas.openxmlformats.org/drawingml/2006/main">
+              <a:graphicData uri="http://schemas.openxmlformats.org/drawingml/2006/picture">
+                <pic:pic xmlns:pic="http://schemas.openxmlformats.org/drawingml/2006/picture">
+                  <pic:nvPicPr>
+                    <pic:cNvPr id="0" name="Picture 4"/>
+                    <pic:cNvPicPr>
+                      <a:picLocks noChangeAspect="1" noChangeArrowheads="1"/>
+                    </pic:cNvPicPr>
+                  </pic:nvPicPr>
+                  <pic:blipFill>
+                    <a:blip r:embed="rId11" cstate="print">
+                      <a:extLst>
+                        <a:ext uri="{28A0092B-C50C-407E-A947-70E740481C1C}">
+                          <a14:useLocalDpi xmlns:a14="http://schemas.microsoft.com/office/drawing/2010/main" val="0"/>
+                        </a:ext>
+                      </a:extLst>
+                    </a:blip>
+                    <a:srcRect/>
+                    <a:stretch>
+                      <a:fillRect/>
+                    </a:stretch>
+                  </pic:blipFill>
+                  <pic:spPr bwMode="auto">
+                    <a:xfrm>
+                      <a:off x="0" y="0"/>
+                      <a:ext cx="2854837" cy="2141757"/>
+                    </a:xfrm>
+                    <a:prstGeom prst="rect">
+                      <a:avLst/>
+                    </a:prstGeom>
+                    <a:noFill/>
+                    <a:ln>
+                      <a:noFill/>
+                    </a:ln>
+                  </pic:spPr>
+                </pic:pic>
+              </a:graphicData>
+            </a:graphic>
+          </wp:inline>
+        </w:drawing>
+      </w:r>
+      <w:r>
+        <w:rPr>
+          <w:rFonts w:eastAsiaTheme="minorEastAsia"/>
+          <w:noProof/>
+          <w:lang w:val="en-US"/>
+        </w:rPr>
+        <w:t xml:space="preserve">  </w:t>
+      </w:r>
+      <w:r>
+        <w:rPr>
+          <w:rFonts w:eastAsiaTheme="minorEastAsia"/>
+          <w:noProof/>
+          <w:lang w:val="en-US"/>
+        </w:rPr>
+        <w:drawing>
+          <wp:inline distT="0" distB="0" distL="0" distR="0">
+            <wp:extent cx="2805413" cy="2104678"/>
+            <wp:effectExtent l="0" t="0" r="0" b="0"/>
+            <wp:docPr id="7" name="Afbeelding 7"/>
+            <wp:cNvGraphicFramePr>
+              <a:graphicFrameLocks xmlns:a="http://schemas.openxmlformats.org/drawingml/2006/main" noChangeAspect="1"/>
+            </wp:cNvGraphicFramePr>
+            <a:graphic xmlns:a="http://schemas.openxmlformats.org/drawingml/2006/main">
+              <a:graphicData uri="http://schemas.openxmlformats.org/drawingml/2006/picture">
+                <pic:pic xmlns:pic="http://schemas.openxmlformats.org/drawingml/2006/picture">
+                  <pic:nvPicPr>
+                    <pic:cNvPr id="0" name="Picture 5"/>
+                    <pic:cNvPicPr>
+                      <a:picLocks noChangeAspect="1" noChangeArrowheads="1"/>
+                    </pic:cNvPicPr>
+                  </pic:nvPicPr>
+                  <pic:blipFill>
+                    <a:blip r:embed="rId12" cstate="print">
+                      <a:extLst>
+                        <a:ext uri="{28A0092B-C50C-407E-A947-70E740481C1C}">
+                          <a14:useLocalDpi xmlns:a14="http://schemas.microsoft.com/office/drawing/2010/main" val="0"/>
+                        </a:ext>
+                      </a:extLst>
+                    </a:blip>
+                    <a:srcRect/>
+                    <a:stretch>
+                      <a:fillRect/>
+                    </a:stretch>
+                  </pic:blipFill>
+                  <pic:spPr bwMode="auto">
+                    <a:xfrm>
+                      <a:off x="0" y="0"/>
+                      <a:ext cx="2835384" cy="2127163"/>
+                    </a:xfrm>
+                    <a:prstGeom prst="rect">
+                      <a:avLst/>
+                    </a:prstGeom>
+                    <a:noFill/>
+                    <a:ln>
+                      <a:noFill/>
+                    </a:ln>
+                  </pic:spPr>
+                </pic:pic>
+              </a:graphicData>
+            </a:graphic>
+          </wp:inline>
+        </w:drawing>
+      </w:r>
+    </w:p>
+    <w:p>
+      <w:pPr>
+        <w:rPr>
+          <w:rFonts w:eastAsiaTheme="minorEastAsia"/>
+          <w:noProof/>
+          <w:lang w:val="en-US"/>
+        </w:rPr>
+      </w:pPr>
+      <w:r>
+        <w:rPr>
+          <w:rFonts w:eastAsiaTheme="minorEastAsia"/>
+          <w:noProof/>
+          <w:lang w:val="en-US"/>
+        </w:rPr>
+        <w:t xml:space="preserve">The obtained F1 Scores are very high, but this was already known by looking at the plotted decision boundery. If we </w:t>
+      </w:r>
+      <w:r>
+        <w:rPr>
+          <w:rFonts w:eastAsiaTheme="minorEastAsia"/>
+          <w:noProof/>
+          <w:lang w:val="en-US"/>
+        </w:rPr>
+        <w:t>now for example</w:t>
+      </w:r>
+      <w:r>
+        <w:rPr>
+          <w:rFonts w:eastAsiaTheme="minorEastAsia"/>
+          <w:noProof/>
+          <w:lang w:val="en-US"/>
+        </w:rPr>
+        <w:t xml:space="preserve"> </w:t>
+      </w:r>
+      <w:r>
+        <w:rPr>
+          <w:rFonts w:eastAsiaTheme="minorEastAsia"/>
+          <w:noProof/>
+          <w:lang w:val="en-US"/>
+        </w:rPr>
+        <w:t xml:space="preserve">use </w:t>
+      </w:r>
+      <w:r>
+        <w:rPr>
+          <w:rFonts w:eastAsiaTheme="minorEastAsia"/>
+          <w:noProof/>
+          <w:lang w:val="en-US"/>
+        </w:rPr>
+        <w:t>two</w:t>
+      </w:r>
+      <w:r>
+        <w:rPr>
+          <w:rFonts w:eastAsiaTheme="minorEastAsia"/>
+          <w:noProof/>
+          <w:lang w:val="en-US"/>
+        </w:rPr>
+        <w:t xml:space="preserve"> features and activity which doesn’t have a good seperation like </w:t>
+      </w:r>
+      <w:r>
+        <w:rPr>
+          <w:rFonts w:eastAsiaTheme="minorEastAsia"/>
+          <w:noProof/>
+          <w:lang w:val="en-US"/>
+        </w:rPr>
+        <w:t xml:space="preserve">features </w:t>
+      </w:r>
+      <w:r>
+        <w:rPr>
+          <w:rFonts w:eastAsiaTheme="minorEastAsia"/>
+          <w:noProof/>
+          <w:lang w:val="en-US"/>
+        </w:rPr>
+        <w:t>1</w:t>
+      </w:r>
+      <w:r>
+        <w:rPr>
+          <w:rFonts w:eastAsiaTheme="minorEastAsia"/>
+          <w:noProof/>
+          <w:lang w:val="en-US"/>
+        </w:rPr>
+        <w:t xml:space="preserve"> and </w:t>
+      </w:r>
+      <w:r>
+        <w:rPr>
+          <w:rFonts w:eastAsiaTheme="minorEastAsia"/>
+          <w:noProof/>
+          <w:lang w:val="en-US"/>
+        </w:rPr>
+        <w:t>8</w:t>
+      </w:r>
+      <w:r>
+        <w:rPr>
+          <w:rFonts w:eastAsiaTheme="minorEastAsia"/>
+          <w:noProof/>
+          <w:lang w:val="en-US"/>
+        </w:rPr>
+        <w:t xml:space="preserve"> for activity ‘Walking Upstairs’, we get the following</w:t>
+      </w:r>
+      <w:r>
+        <w:rPr>
+          <w:rFonts w:eastAsiaTheme="minorEastAsia"/>
+          <w:noProof/>
+          <w:lang w:val="en-US"/>
+        </w:rPr>
+        <w:t xml:space="preserve"> (linear)</w:t>
+      </w:r>
+      <w:r>
+        <w:rPr>
+          <w:rFonts w:eastAsiaTheme="minorEastAsia"/>
+          <w:noProof/>
+          <w:lang w:val="en-US"/>
+        </w:rPr>
+        <w:t xml:space="preserve"> decision bound</w:t>
+      </w:r>
+      <w:r>
+        <w:rPr>
+          <w:rFonts w:eastAsiaTheme="minorEastAsia"/>
+          <w:noProof/>
+          <w:lang w:val="en-US"/>
+        </w:rPr>
+        <w:t>a</w:t>
+      </w:r>
+      <w:r>
+        <w:rPr>
+          <w:rFonts w:eastAsiaTheme="minorEastAsia"/>
+          <w:noProof/>
+          <w:lang w:val="en-US"/>
+        </w:rPr>
+        <w:t>r</w:t>
+      </w:r>
+      <w:r>
+        <w:rPr>
+          <w:rFonts w:eastAsiaTheme="minorEastAsia"/>
+          <w:noProof/>
+          <w:lang w:val="en-US"/>
+        </w:rPr>
+        <w:t>y :</w:t>
+      </w:r>
+    </w:p>
+    <w:p>
+      <w:pPr>
+        <w:rPr>
+          <w:lang w:val="en-US"/>
+        </w:rPr>
+      </w:pPr>
+      <w:r>
+        <w:rPr>
+          <w:noProof/>
+          <w:lang w:val="en-US"/>
+        </w:rPr>
+        <w:drawing>
+          <wp:inline distT="0" distB="0" distL="0" distR="0">
+            <wp:extent cx="2969895" cy="1767396"/>
+            <wp:effectExtent l="0" t="0" r="1905" b="4445"/>
+            <wp:docPr id="8" name="Afbeelding 8"/>
+            <wp:cNvGraphicFramePr>
+              <a:graphicFrameLocks xmlns:a="http://schemas.openxmlformats.org/drawingml/2006/main" noChangeAspect="1"/>
+            </wp:cNvGraphicFramePr>
+            <a:graphic xmlns:a="http://schemas.openxmlformats.org/drawingml/2006/main">
+              <a:graphicData uri="http://schemas.openxmlformats.org/drawingml/2006/picture">
+                <pic:pic xmlns:pic="http://schemas.openxmlformats.org/drawingml/2006/picture">
+                  <pic:nvPicPr>
+                    <pic:cNvPr id="0" name="Picture 1"/>
+                    <pic:cNvPicPr>
+                      <a:picLocks noChangeAspect="1" noChangeArrowheads="1"/>
+                    </pic:cNvPicPr>
+                  </pic:nvPicPr>
+                  <pic:blipFill rotWithShape="1">
+                    <a:blip r:embed="rId13" cstate="print">
+                      <a:extLst>
+                        <a:ext uri="{28A0092B-C50C-407E-A947-70E740481C1C}">
+                          <a14:useLocalDpi xmlns:a14="http://schemas.microsoft.com/office/drawing/2010/main" val="0"/>
+                        </a:ext>
+                      </a:extLst>
+                    </a:blip>
+                    <a:srcRect l="8753" r="9451"/>
+                    <a:stretch/>
+                  </pic:blipFill>
+                  <pic:spPr bwMode="auto">
+                    <a:xfrm>
+                      <a:off x="0" y="0"/>
+                      <a:ext cx="2983313" cy="1775381"/>
+                    </a:xfrm>
+                    <a:prstGeom prst="rect">
+                      <a:avLst/>
+                    </a:prstGeom>
+                    <a:noFill/>
+                    <a:ln>
+                      <a:noFill/>
+                    </a:ln>
+                    <a:extLst>
+                      <a:ext uri="{53640926-AAD7-44D8-BBD7-CCE9431645EC}">
+                        <a14:shadowObscured xmlns:a14="http://schemas.microsoft.com/office/drawing/2010/main"/>
+                      </a:ext>
+                    </a:extLst>
+                  </pic:spPr>
+                </pic:pic>
+              </a:graphicData>
+            </a:graphic>
+          </wp:inline>
+        </w:drawing>
+      </w:r>
+      <w:r>
+        <w:rPr>
+          <w:noProof/>
+          <w:lang w:val="en-US"/>
+        </w:rPr>
+        <w:drawing>
+          <wp:inline distT="0" distB="0" distL="0" distR="0">
+            <wp:extent cx="2702764" cy="2028190"/>
+            <wp:effectExtent l="0" t="0" r="2540" b="0"/>
+            <wp:docPr id="9" name="Afbeelding 9"/>
+            <wp:cNvGraphicFramePr>
+              <a:graphicFrameLocks xmlns:a="http://schemas.openxmlformats.org/drawingml/2006/main" noChangeAspect="1"/>
+            </wp:cNvGraphicFramePr>
+            <a:graphic xmlns:a="http://schemas.openxmlformats.org/drawingml/2006/main">
+              <a:graphicData uri="http://schemas.openxmlformats.org/drawingml/2006/picture">
+                <pic:pic xmlns:pic="http://schemas.openxmlformats.org/drawingml/2006/picture">
+                  <pic:nvPicPr>
+                    <pic:cNvPr id="0" name="Picture 2"/>
+                    <pic:cNvPicPr>
+                      <a:picLocks noChangeAspect="1" noChangeArrowheads="1"/>
+                    </pic:cNvPicPr>
+                  </pic:nvPicPr>
+                  <pic:blipFill>
+                    <a:blip r:embed="rId14" cstate="print">
+                      <a:extLst>
+                        <a:ext uri="{28A0092B-C50C-407E-A947-70E740481C1C}">
+                          <a14:useLocalDpi xmlns:a14="http://schemas.microsoft.com/office/drawing/2010/main" val="0"/>
+                        </a:ext>
+                      </a:extLst>
+                    </a:blip>
+                    <a:srcRect/>
+                    <a:stretch>
+                      <a:fillRect/>
+                    </a:stretch>
+                  </pic:blipFill>
+                  <pic:spPr bwMode="auto">
+                    <a:xfrm>
+                      <a:off x="0" y="0"/>
+                      <a:ext cx="2724910" cy="2044808"/>
+                    </a:xfrm>
+                    <a:prstGeom prst="rect">
+                      <a:avLst/>
+                    </a:prstGeom>
+                    <a:noFill/>
+                    <a:ln>
+                      <a:noFill/>
+                    </a:ln>
+                  </pic:spPr>
+                </pic:pic>
+              </a:graphicData>
+            </a:graphic>
+          </wp:inline>
+        </w:drawing>
+      </w:r>
+    </w:p>
+    <w:p>
+      <w:pPr>
+        <w:rPr>
+          <w:lang w:val="en-US"/>
+        </w:rPr>
+      </w:pPr>
+      <w:r>
+        <w:rPr>
+          <w:lang w:val="en-US"/>
+        </w:rPr>
+        <w:t>You  can see that is not possible for the algorithm to draw a linear decision boundary</w:t>
+      </w:r>
+      <w:r>
+        <w:rPr>
+          <w:lang w:val="en-US"/>
+        </w:rPr>
+        <w:t xml:space="preserve"> because the positive and the negative are not clearly  separated.  Also the F1  Score cannot be calculated (</w:t>
+      </w:r>
+      <w:proofErr w:type="spellStart"/>
+      <w:r>
+        <w:rPr>
+          <w:lang w:val="en-US"/>
+        </w:rPr>
+        <w:t>NaN</w:t>
+      </w:r>
+      <w:proofErr w:type="spellEnd"/>
+      <w:r>
+        <w:rPr>
+          <w:lang w:val="en-US"/>
+        </w:rPr>
+        <w:t xml:space="preserve">) because our hypothesis hasn’t predicted any class that is positive as you can see in fig. X. For examples like these is not enough to work with a linear hypothesis, instead it is necessary to work with a polynomial hypothesis. </w:t>
+      </w:r>
+      <w:r>
+        <w:rPr>
+          <w:lang w:val="en-US"/>
+        </w:rPr>
         <w:br w:type="page"/>
       </w:r>
       <w:r>
         <w:rPr>
+          <w:rStyle w:val="Kop2Char"/>
           <w:lang w:val="en-US"/>
         </w:rPr>
         <w:lastRenderedPageBreak/>
+        <w:t>2.3 Polynomial features from 2 features</w:t>
+      </w:r>
+    </w:p>
+    <w:p>
+      <w:pPr>
+        <w:rPr>
+          <w:noProof/>
+          <w:lang w:val="en-US"/>
+        </w:rPr>
+      </w:pPr>
+      <w:r>
+        <w:rPr>
+          <w:lang w:val="en-US"/>
+        </w:rPr>
+        <w:t xml:space="preserve">To improved our hypothesis we can map </w:t>
+      </w:r>
+      <w:r>
+        <w:rPr>
+          <w:lang w:val="en-US"/>
+        </w:rPr>
+        <w:t>the features in polynomial terms</w:t>
+      </w:r>
+      <w:r>
+        <w:rPr>
+          <w:lang w:val="en-US"/>
+        </w:rPr>
+        <w:t>. Depending on the situation you can see vary the degree of polynomial, for example a degree of 6 will give use 28 features.</w:t>
+      </w:r>
+      <w:r>
+        <w:rPr>
+          <w:lang w:val="en-US"/>
+        </w:rPr>
+        <w:t xml:space="preserve"> Using this feature vector the decision boundary can greatly be improved. </w:t>
+      </w:r>
+      <w:r>
+        <w:rPr>
+          <w:lang w:val="en-US"/>
+        </w:rPr>
+        <w:t xml:space="preserve">In our case where we already had a very successful hypothesis, it wasn’t necessary to do this. In matter fact our F1 Score has even dropped </w:t>
+      </w:r>
+      <w:r>
+        <w:rPr>
+          <w:lang w:val="en-US"/>
+        </w:rPr>
+        <w:t xml:space="preserve">to </w:t>
+      </w:r>
+      <w:r>
+        <w:rPr>
+          <w:b/>
+          <w:lang w:val="en-US"/>
+        </w:rPr>
+        <w:t>0.811359</w:t>
+      </w:r>
+      <w:r>
+        <w:rPr>
+          <w:lang w:val="en-US"/>
+        </w:rPr>
+        <w:t xml:space="preserve"> (Cross Validation Set) </w:t>
+      </w:r>
+      <w:r>
+        <w:rPr>
+          <w:lang w:val="en-US"/>
+        </w:rPr>
+        <w:t>by using a 6 degree polynomial as hypothesis.</w:t>
+      </w:r>
+      <w:r>
+        <w:rPr>
+          <w:noProof/>
+          <w:lang w:val="en-US"/>
+        </w:rPr>
+        <w:t xml:space="preserve"> </w:t>
+      </w:r>
+    </w:p>
+    <w:p>
+      <w:pPr>
+        <w:rPr>
+          <w:noProof/>
+          <w:lang w:val="en-US"/>
+        </w:rPr>
+      </w:pPr>
+      <w:r>
+        <w:rPr>
+          <w:noProof/>
+          <w:lang w:val="en-US"/>
+        </w:rPr>
+        <w:drawing>
+          <wp:inline distT="0" distB="0" distL="0" distR="0" wp14:anchorId="2E6D37FA" wp14:editId="2F0936E8">
+            <wp:extent cx="2859229" cy="1706245"/>
+            <wp:effectExtent l="0" t="0" r="0" b="8255"/>
+            <wp:docPr id="12" name="Afbeelding 12"/>
+            <wp:cNvGraphicFramePr>
+              <a:graphicFrameLocks xmlns:a="http://schemas.openxmlformats.org/drawingml/2006/main" noChangeAspect="1"/>
+            </wp:cNvGraphicFramePr>
+            <a:graphic xmlns:a="http://schemas.openxmlformats.org/drawingml/2006/main">
+              <a:graphicData uri="http://schemas.openxmlformats.org/drawingml/2006/picture">
+                <pic:pic xmlns:pic="http://schemas.openxmlformats.org/drawingml/2006/picture">
+                  <pic:nvPicPr>
+                    <pic:cNvPr id="0" name="Picture 5"/>
+                    <pic:cNvPicPr>
+                      <a:picLocks noChangeAspect="1" noChangeArrowheads="1"/>
+                    </pic:cNvPicPr>
+                  </pic:nvPicPr>
+                  <pic:blipFill rotWithShape="1">
+                    <a:blip r:embed="rId15" cstate="print">
+                      <a:extLst>
+                        <a:ext uri="{28A0092B-C50C-407E-A947-70E740481C1C}">
+                          <a14:useLocalDpi xmlns:a14="http://schemas.microsoft.com/office/drawing/2010/main" val="0"/>
+                        </a:ext>
+                      </a:extLst>
+                    </a:blip>
+                    <a:srcRect l="9595" r="8742"/>
+                    <a:stretch/>
+                  </pic:blipFill>
+                  <pic:spPr bwMode="auto">
+                    <a:xfrm>
+                      <a:off x="0" y="0"/>
+                      <a:ext cx="2874988" cy="1715649"/>
+                    </a:xfrm>
+                    <a:prstGeom prst="rect">
+                      <a:avLst/>
+                    </a:prstGeom>
+                    <a:noFill/>
+                    <a:ln>
+                      <a:noFill/>
+                    </a:ln>
+                    <a:extLst>
+                      <a:ext uri="{53640926-AAD7-44D8-BBD7-CCE9431645EC}">
+                        <a14:shadowObscured xmlns:a14="http://schemas.microsoft.com/office/drawing/2010/main"/>
+                      </a:ext>
+                    </a:extLst>
+                  </pic:spPr>
+                </pic:pic>
+              </a:graphicData>
+            </a:graphic>
+          </wp:inline>
+        </w:drawing>
+      </w:r>
+      <w:r>
+        <w:rPr>
+          <w:noProof/>
+          <w:lang w:val="en-US"/>
+        </w:rPr>
+        <w:t xml:space="preserve">  </w:t>
+      </w:r>
+      <w:r>
+        <w:rPr>
+          <w:noProof/>
+          <w:lang w:val="en-US"/>
+        </w:rPr>
+        <w:drawing>
+          <wp:inline distT="0" distB="0" distL="0" distR="0">
+            <wp:extent cx="2476500" cy="1856692"/>
+            <wp:effectExtent l="0" t="0" r="0" b="0"/>
+            <wp:docPr id="11" name="Afbeelding 11"/>
+            <wp:cNvGraphicFramePr>
+              <a:graphicFrameLocks xmlns:a="http://schemas.openxmlformats.org/drawingml/2006/main" noChangeAspect="1"/>
+            </wp:cNvGraphicFramePr>
+            <a:graphic xmlns:a="http://schemas.openxmlformats.org/drawingml/2006/main">
+              <a:graphicData uri="http://schemas.openxmlformats.org/drawingml/2006/picture">
+                <pic:pic xmlns:pic="http://schemas.openxmlformats.org/drawingml/2006/picture">
+                  <pic:nvPicPr>
+                    <pic:cNvPr id="0" name="Picture 4"/>
+                    <pic:cNvPicPr>
+                      <a:picLocks noChangeAspect="1" noChangeArrowheads="1"/>
+                    </pic:cNvPicPr>
+                  </pic:nvPicPr>
+                  <pic:blipFill>
+                    <a:blip r:embed="rId16" cstate="print">
+                      <a:extLst>
+                        <a:ext uri="{28A0092B-C50C-407E-A947-70E740481C1C}">
+                          <a14:useLocalDpi xmlns:a14="http://schemas.microsoft.com/office/drawing/2010/main" val="0"/>
+                        </a:ext>
+                      </a:extLst>
+                    </a:blip>
+                    <a:srcRect/>
+                    <a:stretch>
+                      <a:fillRect/>
+                    </a:stretch>
+                  </pic:blipFill>
+                  <pic:spPr bwMode="auto">
+                    <a:xfrm>
+                      <a:off x="0" y="0"/>
+                      <a:ext cx="2495693" cy="1871082"/>
+                    </a:xfrm>
+                    <a:prstGeom prst="rect">
+                      <a:avLst/>
+                    </a:prstGeom>
+                    <a:noFill/>
+                    <a:ln>
+                      <a:noFill/>
+                    </a:ln>
+                  </pic:spPr>
+                </pic:pic>
+              </a:graphicData>
+            </a:graphic>
+          </wp:inline>
+        </w:drawing>
+      </w:r>
+    </w:p>
+    <w:p>
+      <w:pPr>
+        <w:rPr>
+          <w:noProof/>
+          <w:lang w:val="en-US"/>
+        </w:rPr>
+      </w:pPr>
+      <w:r>
+        <w:rPr>
+          <w:noProof/>
+          <w:lang w:val="en-US"/>
+        </w:rPr>
+        <w:t>Even if we mapped the features to a polynomial of degree 2</w:t>
+      </w:r>
+      <w:r>
+        <w:rPr>
+          <w:noProof/>
+          <w:lang w:val="en-US"/>
+        </w:rPr>
+        <w:t>,</w:t>
+      </w:r>
+      <w:r>
+        <w:rPr>
+          <w:noProof/>
+          <w:lang w:val="en-US"/>
+        </w:rPr>
+        <w:t xml:space="preserve"> the F1 Score</w:t>
+      </w:r>
+      <w:r>
+        <w:rPr>
+          <w:noProof/>
+          <w:lang w:val="en-US"/>
+        </w:rPr>
+        <w:t xml:space="preserve"> (0.999166 Cross Validation Set)</w:t>
+      </w:r>
+      <w:r>
+        <w:rPr>
+          <w:noProof/>
+          <w:lang w:val="en-US"/>
+        </w:rPr>
+        <w:t xml:space="preserve"> is still very good</w:t>
+      </w:r>
+      <w:r>
+        <w:rPr>
+          <w:noProof/>
+          <w:lang w:val="en-US"/>
+        </w:rPr>
+        <w:t xml:space="preserve"> </w:t>
+      </w:r>
+      <w:r>
+        <w:rPr>
+          <w:noProof/>
+          <w:lang w:val="en-US"/>
+        </w:rPr>
+        <w:t xml:space="preserve"> but the implementation </w:t>
+      </w:r>
+      <w:r>
+        <w:rPr>
+          <w:noProof/>
+          <w:lang w:val="en-US"/>
+        </w:rPr>
+        <w:t>of the feature mapping has no additional value.</w:t>
+      </w:r>
+    </w:p>
+    <w:p>
+      <w:pPr>
+        <w:rPr>
+          <w:noProof/>
+          <w:lang w:val="en-US"/>
+        </w:rPr>
+      </w:pPr>
+      <w:r>
+        <w:rPr>
+          <w:noProof/>
+          <w:lang w:val="en-US"/>
+        </w:rPr>
+        <w:drawing>
+          <wp:inline distT="0" distB="0" distL="0" distR="0">
+            <wp:extent cx="2903781" cy="1723203"/>
+            <wp:effectExtent l="0" t="0" r="0" b="0"/>
+            <wp:docPr id="13" name="Afbeelding 13"/>
+            <wp:cNvGraphicFramePr>
+              <a:graphicFrameLocks xmlns:a="http://schemas.openxmlformats.org/drawingml/2006/main" noChangeAspect="1"/>
+            </wp:cNvGraphicFramePr>
+            <a:graphic xmlns:a="http://schemas.openxmlformats.org/drawingml/2006/main">
+              <a:graphicData uri="http://schemas.openxmlformats.org/drawingml/2006/picture">
+                <pic:pic xmlns:pic="http://schemas.openxmlformats.org/drawingml/2006/picture">
+                  <pic:nvPicPr>
+                    <pic:cNvPr id="0" name="Picture 6"/>
+                    <pic:cNvPicPr>
+                      <a:picLocks noChangeAspect="1" noChangeArrowheads="1"/>
+                    </pic:cNvPicPr>
+                  </pic:nvPicPr>
+                  <pic:blipFill rotWithShape="1">
+                    <a:blip r:embed="rId17" cstate="print">
+                      <a:extLst>
+                        <a:ext uri="{28A0092B-C50C-407E-A947-70E740481C1C}">
+                          <a14:useLocalDpi xmlns:a14="http://schemas.microsoft.com/office/drawing/2010/main" val="0"/>
+                        </a:ext>
+                      </a:extLst>
+                    </a:blip>
+                    <a:srcRect l="9951" r="7958"/>
+                    <a:stretch/>
+                  </pic:blipFill>
+                  <pic:spPr bwMode="auto">
+                    <a:xfrm>
+                      <a:off x="0" y="0"/>
+                      <a:ext cx="2951315" cy="1751411"/>
+                    </a:xfrm>
+                    <a:prstGeom prst="rect">
+                      <a:avLst/>
+                    </a:prstGeom>
+                    <a:noFill/>
+                    <a:ln>
+                      <a:noFill/>
+                    </a:ln>
+                    <a:extLst>
+                      <a:ext uri="{53640926-AAD7-44D8-BBD7-CCE9431645EC}">
+                        <a14:shadowObscured xmlns:a14="http://schemas.microsoft.com/office/drawing/2010/main"/>
+                      </a:ext>
+                    </a:extLst>
+                  </pic:spPr>
+                </pic:pic>
+              </a:graphicData>
+            </a:graphic>
+          </wp:inline>
+        </w:drawing>
+      </w:r>
+      <w:r>
+        <w:rPr>
+          <w:noProof/>
+          <w:lang w:val="en-US"/>
+        </w:rPr>
+        <w:t xml:space="preserve">  </w:t>
+      </w:r>
+      <w:r>
+        <w:rPr>
+          <w:noProof/>
+          <w:lang w:val="en-US"/>
+        </w:rPr>
+        <w:drawing>
+          <wp:inline distT="0" distB="0" distL="0" distR="0" wp14:anchorId="784C2F0A" wp14:editId="1DB594B6">
+            <wp:extent cx="2473008" cy="1855233"/>
+            <wp:effectExtent l="0" t="0" r="3810" b="0"/>
+            <wp:docPr id="14" name="Afbeelding 14"/>
+            <wp:cNvGraphicFramePr>
+              <a:graphicFrameLocks xmlns:a="http://schemas.openxmlformats.org/drawingml/2006/main" noChangeAspect="1"/>
+            </wp:cNvGraphicFramePr>
+            <a:graphic xmlns:a="http://schemas.openxmlformats.org/drawingml/2006/main">
+              <a:graphicData uri="http://schemas.openxmlformats.org/drawingml/2006/picture">
+                <pic:pic xmlns:pic="http://schemas.openxmlformats.org/drawingml/2006/picture">
+                  <pic:nvPicPr>
+                    <pic:cNvPr id="0" name="Picture 7"/>
+                    <pic:cNvPicPr>
+                      <a:picLocks noChangeAspect="1" noChangeArrowheads="1"/>
+                    </pic:cNvPicPr>
+                  </pic:nvPicPr>
+                  <pic:blipFill>
+                    <a:blip r:embed="rId18" cstate="print">
+                      <a:extLst>
+                        <a:ext uri="{28A0092B-C50C-407E-A947-70E740481C1C}">
+                          <a14:useLocalDpi xmlns:a14="http://schemas.microsoft.com/office/drawing/2010/main" val="0"/>
+                        </a:ext>
+                      </a:extLst>
+                    </a:blip>
+                    <a:srcRect/>
+                    <a:stretch>
+                      <a:fillRect/>
+                    </a:stretch>
+                  </pic:blipFill>
+                  <pic:spPr bwMode="auto">
+                    <a:xfrm>
+                      <a:off x="0" y="0"/>
+                      <a:ext cx="2492446" cy="1869815"/>
+                    </a:xfrm>
+                    <a:prstGeom prst="rect">
+                      <a:avLst/>
+                    </a:prstGeom>
+                    <a:noFill/>
+                    <a:ln>
+                      <a:noFill/>
+                    </a:ln>
+                  </pic:spPr>
+                </pic:pic>
+              </a:graphicData>
+            </a:graphic>
+          </wp:inline>
+        </w:drawing>
+      </w:r>
+    </w:p>
+    <w:p>
+      <w:pPr>
+        <w:rPr>
+          <w:lang w:val="en-US"/>
+        </w:rPr>
+      </w:pPr>
+      <w:r>
+        <w:rPr>
+          <w:lang w:val="en-US"/>
+        </w:rPr>
+        <w:t xml:space="preserve">That is why we continued </w:t>
+      </w:r>
+      <w:r>
+        <w:rPr>
+          <w:lang w:val="en-US"/>
+        </w:rPr>
+        <w:t>with</w:t>
+      </w:r>
+      <w:r>
+        <w:rPr>
+          <w:lang w:val="en-US"/>
+        </w:rPr>
+        <w:t xml:space="preserve"> features </w:t>
+      </w:r>
+      <w:r>
+        <w:rPr>
+          <w:lang w:val="en-US"/>
+        </w:rPr>
+        <w:t>1 and 8 for the activity of ‘Walking Upstairs’</w:t>
+      </w:r>
+      <w:r>
+        <w:rPr>
+          <w:lang w:val="en-US"/>
+        </w:rPr>
+        <w:t xml:space="preserve"> so we can still optimize the F1 Score by changing lambda. After mapping the features to a polynomial of degree 6, we get a F1 Score of </w:t>
+      </w:r>
+      <w:r>
+        <w:rPr>
+          <w:b/>
+          <w:lang w:val="en-US"/>
+        </w:rPr>
+        <w:t>0.682199</w:t>
+      </w:r>
+      <w:r>
+        <w:rPr>
+          <w:lang w:val="en-US"/>
+        </w:rPr>
+        <w:t>:</w:t>
+      </w:r>
+    </w:p>
+    <w:p>
+      <w:pPr>
+        <w:rPr>
+          <w:lang w:val="en-US"/>
+        </w:rPr>
+      </w:pPr>
+      <w:r>
+        <w:rPr>
+          <w:noProof/>
+          <w:lang w:val="en-US"/>
+        </w:rPr>
+        <w:drawing>
+          <wp:inline distT="0" distB="0" distL="0" distR="0">
+            <wp:extent cx="3061970" cy="1708150"/>
+            <wp:effectExtent l="0" t="0" r="5080" b="6350"/>
+            <wp:docPr id="16" name="Afbeelding 16"/>
+            <wp:cNvGraphicFramePr>
+              <a:graphicFrameLocks xmlns:a="http://schemas.openxmlformats.org/drawingml/2006/main" noChangeAspect="1"/>
+            </wp:cNvGraphicFramePr>
+            <a:graphic xmlns:a="http://schemas.openxmlformats.org/drawingml/2006/main">
+              <a:graphicData uri="http://schemas.openxmlformats.org/drawingml/2006/picture">
+                <pic:pic xmlns:pic="http://schemas.openxmlformats.org/drawingml/2006/picture">
+                  <pic:nvPicPr>
+                    <pic:cNvPr id="0" name="Picture 9"/>
+                    <pic:cNvPicPr>
+                      <a:picLocks noChangeAspect="1" noChangeArrowheads="1"/>
+                    </pic:cNvPicPr>
+                  </pic:nvPicPr>
+                  <pic:blipFill>
+                    <a:blip r:embed="rId19" cstate="print">
+                      <a:extLst>
+                        <a:ext uri="{28A0092B-C50C-407E-A947-70E740481C1C}">
+                          <a14:useLocalDpi xmlns:a14="http://schemas.microsoft.com/office/drawing/2010/main" val="0"/>
+                        </a:ext>
+                      </a:extLst>
+                    </a:blip>
+                    <a:srcRect/>
+                    <a:stretch>
+                      <a:fillRect/>
+                    </a:stretch>
+                  </pic:blipFill>
+                  <pic:spPr bwMode="auto">
+                    <a:xfrm>
+                      <a:off x="0" y="0"/>
+                      <a:ext cx="3078494" cy="1717368"/>
+                    </a:xfrm>
+                    <a:prstGeom prst="rect">
+                      <a:avLst/>
+                    </a:prstGeom>
+                    <a:noFill/>
+                    <a:ln>
+                      <a:noFill/>
+                    </a:ln>
+                  </pic:spPr>
+                </pic:pic>
+              </a:graphicData>
+            </a:graphic>
+          </wp:inline>
+        </w:drawing>
+      </w:r>
+      <w:r>
+        <w:rPr>
+          <w:noProof/>
+          <w:lang w:val="en-US"/>
+        </w:rPr>
+        <w:drawing>
+          <wp:inline distT="0" distB="0" distL="0" distR="0" wp14:anchorId="2393C0CA" wp14:editId="7657D46E">
+            <wp:extent cx="2405598" cy="1802938"/>
+            <wp:effectExtent l="0" t="0" r="0" b="6985"/>
+            <wp:docPr id="17" name="Afbeelding 17"/>
+            <wp:cNvGraphicFramePr>
+              <a:graphicFrameLocks xmlns:a="http://schemas.openxmlformats.org/drawingml/2006/main" noChangeAspect="1"/>
+            </wp:cNvGraphicFramePr>
+            <a:graphic xmlns:a="http://schemas.openxmlformats.org/drawingml/2006/main">
+              <a:graphicData uri="http://schemas.openxmlformats.org/drawingml/2006/picture">
+                <pic:pic xmlns:pic="http://schemas.openxmlformats.org/drawingml/2006/picture">
+                  <pic:nvPicPr>
+                    <pic:cNvPr id="0" name="Picture 10"/>
+                    <pic:cNvPicPr>
+                      <a:picLocks noChangeAspect="1" noChangeArrowheads="1"/>
+                    </pic:cNvPicPr>
+                  </pic:nvPicPr>
+                  <pic:blipFill>
+                    <a:blip r:embed="rId20" cstate="print">
+                      <a:extLst>
+                        <a:ext uri="{28A0092B-C50C-407E-A947-70E740481C1C}">
+                          <a14:useLocalDpi xmlns:a14="http://schemas.microsoft.com/office/drawing/2010/main" val="0"/>
+                        </a:ext>
+                      </a:extLst>
+                    </a:blip>
+                    <a:srcRect/>
+                    <a:stretch>
+                      <a:fillRect/>
+                    </a:stretch>
+                  </pic:blipFill>
+                  <pic:spPr bwMode="auto">
+                    <a:xfrm>
+                      <a:off x="0" y="0"/>
+                      <a:ext cx="2439582" cy="1828408"/>
+                    </a:xfrm>
+                    <a:prstGeom prst="rect">
+                      <a:avLst/>
+                    </a:prstGeom>
+                    <a:noFill/>
+                    <a:ln>
+                      <a:noFill/>
+                    </a:ln>
+                  </pic:spPr>
+                </pic:pic>
+              </a:graphicData>
+            </a:graphic>
+          </wp:inline>
+        </w:drawing>
+      </w:r>
+    </w:p>
+    <w:p>
+      <w:pPr>
+        <w:rPr>
+          <w:color w:val="FF0000"/>
+        </w:rPr>
+      </w:pPr>
+      <w:r>
+        <w:rPr>
+          <w:color w:val="FF0000"/>
+        </w:rPr>
+        <w:t xml:space="preserve">Dit was allemaal met </w:t>
+      </w:r>
+      <w:proofErr w:type="spellStart"/>
+      <w:r>
+        <w:rPr>
+          <w:color w:val="FF0000"/>
+        </w:rPr>
+        <w:t>lambda</w:t>
+      </w:r>
+      <w:proofErr w:type="spellEnd"/>
+      <w:r>
+        <w:rPr>
+          <w:color w:val="FF0000"/>
+        </w:rPr>
+        <w:t xml:space="preserve"> = 0 </w:t>
+      </w:r>
+    </w:p>
+    <w:p>
+      <w:pPr>
+        <w:pStyle w:val="Kop2"/>
+        <w:rPr>
+          <w:lang w:val="en-US"/>
+        </w:rPr>
+      </w:pPr>
+      <w:r>
+        <w:rPr>
+          <w:lang w:val="en-US"/>
+        </w:rPr>
+        <w:lastRenderedPageBreak/>
+        <w:t>2.4.1 Linear classifier with 8 features</w:t>
+      </w:r>
+    </w:p>
+    <w:p>
+      <w:pPr>
+        <w:rPr>
+          <w:lang w:val="en-US"/>
+        </w:rPr>
+      </w:pPr>
+      <w:r>
+        <w:rPr>
+          <w:lang w:val="en-US"/>
+        </w:rPr>
+        <w:t xml:space="preserve">To optimize the F1 Score we can vary lambda between the interval -3^(10):3^(10), this can be done by using the MATLAB function </w:t>
+      </w:r>
+      <w:proofErr w:type="spellStart"/>
+      <w:r>
+        <w:rPr>
+          <w:lang w:val="en-US"/>
+        </w:rPr>
+        <w:t>logspace</w:t>
+      </w:r>
+      <w:proofErr w:type="spellEnd"/>
+      <w:r>
+        <w:rPr>
+          <w:lang w:val="en-US"/>
+        </w:rPr>
+        <w:t xml:space="preserve"> between -4.77 and +4.77. We used </w:t>
+      </w:r>
+      <w:proofErr w:type="spellStart"/>
+      <w:r>
+        <w:rPr>
+          <w:lang w:val="en-US"/>
+        </w:rPr>
+        <w:t>logspace</w:t>
+      </w:r>
+      <w:proofErr w:type="spellEnd"/>
+      <w:r>
+        <w:rPr>
+          <w:lang w:val="en-US"/>
+        </w:rPr>
+        <w:t xml:space="preserve"> because </w:t>
+      </w:r>
+      <w:proofErr w:type="spellStart"/>
+      <w:r>
+        <w:rPr>
+          <w:lang w:val="en-US"/>
+        </w:rPr>
+        <w:t>linspace</w:t>
+      </w:r>
+      <w:proofErr w:type="spellEnd"/>
+      <w:r>
+        <w:rPr>
+          <w:lang w:val="en-US"/>
+        </w:rPr>
+        <w:t xml:space="preserve"> didn’t give accurate values.</w:t>
+      </w:r>
+    </w:p>
+    <w:p>
+      <w:pPr>
+        <w:rPr>
+          <w:lang w:val="en-US"/>
+        </w:rPr>
+      </w:pPr>
+      <w:r>
+        <w:rPr>
+          <w:noProof/>
+          <w:lang w:val="en-US"/>
+        </w:rPr>
+        <w:drawing>
+          <wp:inline distT="0" distB="0" distL="0" distR="0" wp14:anchorId="2D6B3290" wp14:editId="047F99F4">
+            <wp:extent cx="4225208" cy="3167743"/>
+            <wp:effectExtent l="0" t="0" r="4445" b="0"/>
+            <wp:docPr id="18" name="Afbeelding 18"/>
+            <wp:cNvGraphicFramePr>
+              <a:graphicFrameLocks xmlns:a="http://schemas.openxmlformats.org/drawingml/2006/main" noChangeAspect="1"/>
+            </wp:cNvGraphicFramePr>
+            <a:graphic xmlns:a="http://schemas.openxmlformats.org/drawingml/2006/main">
+              <a:graphicData uri="http://schemas.openxmlformats.org/drawingml/2006/picture">
+                <pic:pic xmlns:pic="http://schemas.openxmlformats.org/drawingml/2006/picture">
+                  <pic:nvPicPr>
+                    <pic:cNvPr id="0" name="Picture 11"/>
+                    <pic:cNvPicPr>
+                      <a:picLocks noChangeAspect="1" noChangeArrowheads="1"/>
+                    </pic:cNvPicPr>
+                  </pic:nvPicPr>
+                  <pic:blipFill>
+                    <a:blip r:embed="rId21">
+                      <a:extLst>
+                        <a:ext uri="{28A0092B-C50C-407E-A947-70E740481C1C}">
+                          <a14:useLocalDpi xmlns:a14="http://schemas.microsoft.com/office/drawing/2010/main" val="0"/>
+                        </a:ext>
+                      </a:extLst>
+                    </a:blip>
+                    <a:srcRect/>
+                    <a:stretch>
+                      <a:fillRect/>
+                    </a:stretch>
+                  </pic:blipFill>
+                  <pic:spPr bwMode="auto">
+                    <a:xfrm>
+                      <a:off x="0" y="0"/>
+                      <a:ext cx="4233029" cy="3173607"/>
+                    </a:xfrm>
+                    <a:prstGeom prst="rect">
+                      <a:avLst/>
+                    </a:prstGeom>
+                    <a:noFill/>
+                    <a:ln>
+                      <a:noFill/>
+                    </a:ln>
+                  </pic:spPr>
+                </pic:pic>
+              </a:graphicData>
+            </a:graphic>
+          </wp:inline>
+        </w:drawing>
+      </w:r>
+    </w:p>
+    <w:p>
+      <w:pPr>
+        <w:rPr>
+          <w:lang w:val="en-US"/>
+        </w:rPr>
+      </w:pPr>
+      <w:r>
+        <w:rPr>
+          <w:lang w:val="en-US"/>
+        </w:rPr>
+        <w:t>We can conclude that the F1 score keeps at a maximum for values of lambda under 100.</w:t>
+      </w:r>
+    </w:p>
+    <w:p>
+      <w:pPr>
+        <w:rPr>
+          <w:color w:val="FF0000"/>
+          <w:lang w:val="en-US"/>
+        </w:rPr>
+      </w:pPr>
+      <w:proofErr w:type="spellStart"/>
+      <w:r>
+        <w:rPr>
+          <w:color w:val="FF0000"/>
+          <w:lang w:val="en-US"/>
+        </w:rPr>
+        <w:t>Praten</w:t>
+      </w:r>
+      <w:proofErr w:type="spellEnd"/>
+      <w:r>
+        <w:rPr>
+          <w:color w:val="FF0000"/>
+          <w:lang w:val="en-US"/>
+        </w:rPr>
+        <w:t xml:space="preserve"> over variance </w:t>
+      </w:r>
+      <w:proofErr w:type="spellStart"/>
+      <w:r>
+        <w:rPr>
+          <w:color w:val="FF0000"/>
+          <w:lang w:val="en-US"/>
+        </w:rPr>
+        <w:t>en</w:t>
+      </w:r>
+      <w:proofErr w:type="spellEnd"/>
+      <w:r>
+        <w:rPr>
+          <w:color w:val="FF0000"/>
+          <w:lang w:val="en-US"/>
+        </w:rPr>
+        <w:t xml:space="preserve"> bias</w:t>
+      </w:r>
+    </w:p>
+    <w:p>
+      <w:pPr>
+        <w:rPr>
+          <w:lang w:val="en-US"/>
+        </w:rPr>
+      </w:pPr>
+    </w:p>
+    <w:p>
+      <w:pPr>
+        <w:pStyle w:val="Kop2"/>
+        <w:rPr>
+          <w:lang w:val="en-US"/>
+        </w:rPr>
+      </w:pPr>
+      <w:r>
+        <w:rPr>
+          <w:lang w:val="en-US"/>
+        </w:rPr>
+        <w:t>2.4.2 Non-linear classifier with 8 features</w:t>
+      </w:r>
+    </w:p>
+    <w:p>
+      <w:pPr>
+        <w:rPr>
+          <w:lang w:val="en-US"/>
+        </w:rPr>
+      </w:pPr>
+      <w:r>
+        <w:rPr>
+          <w:noProof/>
+          <w:lang w:val="en-US"/>
+        </w:rPr>
+        <w:drawing>
+          <wp:inline distT="0" distB="0" distL="0" distR="0">
+            <wp:extent cx="5758815" cy="2808605"/>
+            <wp:effectExtent l="0" t="0" r="0" b="0"/>
+            <wp:docPr id="10" name="Afbeelding 10"/>
+            <wp:cNvGraphicFramePr>
+              <a:graphicFrameLocks xmlns:a="http://schemas.openxmlformats.org/drawingml/2006/main" noChangeAspect="1"/>
+            </wp:cNvGraphicFramePr>
+            <a:graphic xmlns:a="http://schemas.openxmlformats.org/drawingml/2006/main">
+              <a:graphicData uri="http://schemas.openxmlformats.org/drawingml/2006/picture">
+                <pic:pic xmlns:pic="http://schemas.openxmlformats.org/drawingml/2006/picture">
+                  <pic:nvPicPr>
+                    <pic:cNvPr id="0" name="Picture 1"/>
+                    <pic:cNvPicPr>
+                      <a:picLocks noChangeAspect="1" noChangeArrowheads="1"/>
+                    </pic:cNvPicPr>
+                  </pic:nvPicPr>
+                  <pic:blipFill>
+                    <a:blip r:embed="rId22" cstate="print">
+                      <a:extLst>
+                        <a:ext uri="{28A0092B-C50C-407E-A947-70E740481C1C}">
+                          <a14:useLocalDpi xmlns:a14="http://schemas.microsoft.com/office/drawing/2010/main" val="0"/>
+                        </a:ext>
+                      </a:extLst>
+                    </a:blip>
+                    <a:srcRect/>
+                    <a:stretch>
+                      <a:fillRect/>
+                    </a:stretch>
+                  </pic:blipFill>
+                  <pic:spPr bwMode="auto">
+                    <a:xfrm>
+                      <a:off x="0" y="0"/>
+                      <a:ext cx="5758815" cy="2808605"/>
+                    </a:xfrm>
+                    <a:prstGeom prst="rect">
+                      <a:avLst/>
+                    </a:prstGeom>
+                    <a:noFill/>
+                    <a:ln>
+                      <a:noFill/>
+                    </a:ln>
+                  </pic:spPr>
+                </pic:pic>
+              </a:graphicData>
+            </a:graphic>
+          </wp:inline>
+        </w:drawing>
+      </w:r>
+    </w:p>
+    <w:p>
+      <w:pPr>
+        <w:rPr>
+          <w:lang w:val="en-US"/>
+        </w:rPr>
+      </w:pPr>
+    </w:p>
+    <w:p>
+      <w:pPr>
+        <w:rPr>
+          <w:lang w:val="en-US"/>
+        </w:rPr>
+      </w:pPr>
+      <w:bookmarkStart w:id="0" w:name="_GoBack"/>
+      <w:bookmarkEnd w:id="0"/>
+      <w:r>
+        <w:rPr>
+          <w:noProof/>
+          <w:lang w:val="en-US"/>
+        </w:rPr>
+        <w:lastRenderedPageBreak/>
+        <w:drawing>
+          <wp:inline distT="0" distB="0" distL="0" distR="0">
+            <wp:extent cx="5760720" cy="2804160"/>
+            <wp:effectExtent l="0" t="0" r="0" b="0"/>
+            <wp:docPr id="15" name="Afbeelding 15"/>
+            <wp:cNvGraphicFramePr>
+              <a:graphicFrameLocks xmlns:a="http://schemas.openxmlformats.org/drawingml/2006/main" noChangeAspect="1"/>
+            </wp:cNvGraphicFramePr>
+            <a:graphic xmlns:a="http://schemas.openxmlformats.org/drawingml/2006/main">
+              <a:graphicData uri="http://schemas.openxmlformats.org/drawingml/2006/picture">
+                <pic:pic xmlns:pic="http://schemas.openxmlformats.org/drawingml/2006/picture">
+                  <pic:nvPicPr>
+                    <pic:cNvPr id="0" name="Picture 2"/>
+                    <pic:cNvPicPr>
+                      <a:picLocks noChangeAspect="1" noChangeArrowheads="1"/>
+                    </pic:cNvPicPr>
+                  </pic:nvPicPr>
+                  <pic:blipFill>
+                    <a:blip r:embed="rId23" cstate="print">
+                      <a:extLst>
+                        <a:ext uri="{28A0092B-C50C-407E-A947-70E740481C1C}">
+                          <a14:useLocalDpi xmlns:a14="http://schemas.microsoft.com/office/drawing/2010/main" val="0"/>
+                        </a:ext>
+                      </a:extLst>
+                    </a:blip>
+                    <a:srcRect/>
+                    <a:stretch>
+                      <a:fillRect/>
+                    </a:stretch>
+                  </pic:blipFill>
+                  <pic:spPr bwMode="auto">
+                    <a:xfrm>
+                      <a:off x="0" y="0"/>
+                      <a:ext cx="5760720" cy="2804160"/>
+                    </a:xfrm>
+                    <a:prstGeom prst="rect">
+                      <a:avLst/>
+                    </a:prstGeom>
+                    <a:noFill/>
+                    <a:ln>
+                      <a:noFill/>
+                    </a:ln>
+                  </pic:spPr>
+                </pic:pic>
+              </a:graphicData>
+            </a:graphic>
+          </wp:inline>
+        </w:drawing>
+      </w:r>
+    </w:p>
+    <w:p>
+      <w:pPr>
+        <w:rPr>
+          <w:lang w:val="en-US"/>
+        </w:rPr>
+      </w:pPr>
+    </w:p>
+    <w:p>
+      <w:pPr>
+        <w:rPr>
+          <w:lang w:val="en-US"/>
+        </w:rPr>
+      </w:pPr>
+    </w:p>
+    <w:p>
+      <w:pPr>
+        <w:rPr>
+          <w:lang w:val="en-US"/>
+        </w:rPr>
+      </w:pPr>
+      <w:r>
+        <w:rPr>
+          <w:lang w:val="en-US"/>
+        </w:rPr>
         <w:br w:type="page"/>
       </w:r>
     </w:p>
@@ -969,6 +3103,27 @@
           <w:lang w:val="en-US"/>
         </w:rPr>
         <w:lastRenderedPageBreak/>
+        <w:t xml:space="preserve">Conclusion </w:t>
+      </w:r>
+    </w:p>
+    <w:p>
+      <w:pPr>
+        <w:rPr>
+          <w:lang w:val="en-US"/>
+        </w:rPr>
+      </w:pPr>
+    </w:p>
+    <w:p>
+      <w:pPr>
+        <w:pStyle w:val="Kop1"/>
+        <w:rPr>
+          <w:lang w:val="en-US"/>
+        </w:rPr>
+      </w:pPr>
+      <w:r>
+        <w:rPr>
+          <w:lang w:val="en-US"/>
+        </w:rPr>
         <w:t>Appendix</w:t>
       </w:r>
     </w:p>
@@ -987,29 +3142,81 @@
       </w:r>
     </w:p>
     <w:p>
-      <w:r>
-        <w:t xml:space="preserve">Alle </w:t>
-      </w:r>
+      <w:pPr>
+        <w:rPr>
+          <w:lang w:val="en-US"/>
+        </w:rPr>
+      </w:pPr>
       <w:proofErr w:type="spellStart"/>
       <w:r>
+        <w:rPr>
+          <w:lang w:val="en-US"/>
+        </w:rPr>
+        <w:t>Alle</w:t>
+      </w:r>
+      <w:proofErr w:type="spellEnd"/>
+      <w:r>
+        <w:rPr>
+          <w:lang w:val="en-US"/>
+        </w:rPr>
+        <w:t xml:space="preserve"> </w:t>
+      </w:r>
+      <w:proofErr w:type="spellStart"/>
+      <w:r>
+        <w:rPr>
+          <w:lang w:val="en-US"/>
+        </w:rPr>
         <w:t>gplots</w:t>
       </w:r>
       <w:proofErr w:type="spellEnd"/>
       <w:r>
-        <w:t xml:space="preserve"> van de a</w:t>
-      </w:r>
-      <w:r>
-        <w:t xml:space="preserve">ndere </w:t>
+        <w:rPr>
+          <w:lang w:val="en-US"/>
+        </w:rPr>
+        <w:t xml:space="preserve"> van de </w:t>
       </w:r>
       <w:proofErr w:type="spellStart"/>
       <w:r>
-        <w:t>activities</w:t>
+        <w:rPr>
+          <w:lang w:val="en-US"/>
+        </w:rPr>
+        <w:t>andere</w:t>
       </w:r>
       <w:proofErr w:type="spellEnd"/>
-    </w:p>
-    <w:p/>
-    <w:p/>
-    <w:p/>
+      <w:r>
+        <w:rPr>
+          <w:lang w:val="en-US"/>
+        </w:rPr>
+        <w:t xml:space="preserve"> activities</w:t>
+      </w:r>
+      <w:r>
+        <w:rPr>
+          <w:lang w:val="en-US"/>
+        </w:rPr>
+        <w:t>:…</w:t>
+      </w:r>
+    </w:p>
+    <w:p>
+      <w:pPr>
+        <w:rPr>
+          <w:lang w:val="en-US"/>
+        </w:rPr>
+      </w:pPr>
+    </w:p>
+    <w:p>
+      <w:pPr>
+        <w:rPr>
+          <w:lang w:val="en-US"/>
+        </w:rPr>
+      </w:pPr>
+    </w:p>
+    <w:p>
+      <w:pPr>
+        <w:rPr>
+          <w:lang w:val="en-US"/>
+        </w:rPr>
+      </w:pPr>
+    </w:p>
     <w:sectPr>
       <w:pgSz w:w="11906" w:h="16838"/>
       <w:pgMar w:top="1417" w:right="1417" w:bottom="1417" w:left="1417" w:header="708" w:footer="708" w:gutter="0"/>
@@ -1020,6 +3227,127 @@
     </w:sectPr>
   </w:body>
 </w:document>
+</file>
+
+<file path=word/numbering.xml><?xml version="1.0" encoding="utf-8"?>
+<w:numbering xmlns:wpc="http://schemas.microsoft.com/office/word/2010/wordprocessingCanvas" xmlns:cx="http://schemas.microsoft.com/office/drawing/2014/chartex" xmlns:cx1="http://schemas.microsoft.com/office/drawing/2015/9/8/chartex" xmlns:cx2="http://schemas.microsoft.com/office/drawing/2015/10/21/chartex" xmlns:cx3="http://schemas.microsoft.com/office/drawing/2016/5/9/chartex" xmlns:cx4="http://schemas.microsoft.com/office/drawing/2016/5/10/chartex" xmlns:cx5="http://schemas.microsoft.com/office/drawing/2016/5/11/chartex" xmlns:cx6="http://schemas.microsoft.com/office/drawing/2016/5/12/chartex" xmlns:cx7="http://schemas.microsoft.com/office/drawing/2016/5/13/chartex" xmlns:cx8="http://schemas.microsoft.com/office/drawing/2016/5/14/chartex" xmlns:mc="http://schemas.openxmlformats.org/markup-compatibility/2006" xmlns:aink="http://schemas.microsoft.com/office/drawing/2016/ink" xmlns:am3d="http://schemas.microsoft.com/office/drawing/2017/model3d" xmlns:o="urn:schemas-microsoft-com:office:office" xmlns:r="http://schemas.openxmlformats.org/officeDocument/2006/relationships" xmlns:m="http://schemas.openxmlformats.org/officeDocument/2006/math" xmlns:v="urn:schemas-microsoft-com:vml" xmlns:wp14="http://schemas.microsoft.com/office/word/2010/wordprocessingDrawing" xmlns:wp="http://schemas.openxmlformats.org/drawingml/2006/wordprocessingDrawing" xmlns:w10="urn:schemas-microsoft-com:office:word" xmlns:w="http://schemas.openxmlformats.org/wordprocessingml/2006/main" xmlns:w14="http://schemas.microsoft.com/office/word/2010/wordml" xmlns:w15="http://schemas.microsoft.com/office/word/2012/wordml" xmlns:w16cid="http://schemas.microsoft.com/office/word/2016/wordml/cid" xmlns:w16se="http://schemas.microsoft.com/office/word/2015/wordml/symex" xmlns:wpg="http://schemas.microsoft.com/office/word/2010/wordprocessingGroup" xmlns:wpi="http://schemas.microsoft.com/office/word/2010/wordprocessingInk" xmlns:wne="http://schemas.microsoft.com/office/word/2006/wordml" xmlns:wps="http://schemas.microsoft.com/office/word/2010/wordprocessingShape" mc:Ignorable="w14 w15 w16se w16cid wp14">
+  <w:abstractNum w:abstractNumId="0" w15:restartNumberingAfterBreak="0">
+    <w:nsid w:val="4EBF2E6A"/>
+    <w:multiLevelType w:val="hybridMultilevel"/>
+    <w:tmpl w:val="B39CFC0E"/>
+    <w:lvl w:ilvl="0" w:tplc="08130001">
+      <w:start w:val="1"/>
+      <w:numFmt w:val="bullet"/>
+      <w:lvlText w:val=""/>
+      <w:lvlJc w:val="left"/>
+      <w:pPr>
+        <w:ind w:left="720" w:hanging="360"/>
+      </w:pPr>
+      <w:rPr>
+        <w:rFonts w:ascii="Symbol" w:hAnsi="Symbol" w:hint="default"/>
+      </w:rPr>
+    </w:lvl>
+    <w:lvl w:ilvl="1" w:tplc="08130003" w:tentative="1">
+      <w:start w:val="1"/>
+      <w:numFmt w:val="bullet"/>
+      <w:lvlText w:val="o"/>
+      <w:lvlJc w:val="left"/>
+      <w:pPr>
+        <w:ind w:left="1440" w:hanging="360"/>
+      </w:pPr>
+      <w:rPr>
+        <w:rFonts w:ascii="Courier New" w:hAnsi="Courier New" w:cs="Courier New" w:hint="default"/>
+      </w:rPr>
+    </w:lvl>
+    <w:lvl w:ilvl="2" w:tplc="08130005" w:tentative="1">
+      <w:start w:val="1"/>
+      <w:numFmt w:val="bullet"/>
+      <w:lvlText w:val=""/>
+      <w:lvlJc w:val="left"/>
+      <w:pPr>
+        <w:ind w:left="2160" w:hanging="360"/>
+      </w:pPr>
+      <w:rPr>
+        <w:rFonts w:ascii="Wingdings" w:hAnsi="Wingdings" w:hint="default"/>
+      </w:rPr>
+    </w:lvl>
+    <w:lvl w:ilvl="3" w:tplc="08130001" w:tentative="1">
+      <w:start w:val="1"/>
+      <w:numFmt w:val="bullet"/>
+      <w:lvlText w:val=""/>
+      <w:lvlJc w:val="left"/>
+      <w:pPr>
+        <w:ind w:left="2880" w:hanging="360"/>
+      </w:pPr>
+      <w:rPr>
+        <w:rFonts w:ascii="Symbol" w:hAnsi="Symbol" w:hint="default"/>
+      </w:rPr>
+    </w:lvl>
+    <w:lvl w:ilvl="4" w:tplc="08130003" w:tentative="1">
+      <w:start w:val="1"/>
+      <w:numFmt w:val="bullet"/>
+      <w:lvlText w:val="o"/>
+      <w:lvlJc w:val="left"/>
+      <w:pPr>
+        <w:ind w:left="3600" w:hanging="360"/>
+      </w:pPr>
+      <w:rPr>
+        <w:rFonts w:ascii="Courier New" w:hAnsi="Courier New" w:cs="Courier New" w:hint="default"/>
+      </w:rPr>
+    </w:lvl>
+    <w:lvl w:ilvl="5" w:tplc="08130005" w:tentative="1">
+      <w:start w:val="1"/>
+      <w:numFmt w:val="bullet"/>
+      <w:lvlText w:val=""/>
+      <w:lvlJc w:val="left"/>
+      <w:pPr>
+        <w:ind w:left="4320" w:hanging="360"/>
+      </w:pPr>
+      <w:rPr>
+        <w:rFonts w:ascii="Wingdings" w:hAnsi="Wingdings" w:hint="default"/>
+      </w:rPr>
+    </w:lvl>
+    <w:lvl w:ilvl="6" w:tplc="08130001" w:tentative="1">
+      <w:start w:val="1"/>
+      <w:numFmt w:val="bullet"/>
+      <w:lvlText w:val=""/>
+      <w:lvlJc w:val="left"/>
+      <w:pPr>
+        <w:ind w:left="5040" w:hanging="360"/>
+      </w:pPr>
+      <w:rPr>
+        <w:rFonts w:ascii="Symbol" w:hAnsi="Symbol" w:hint="default"/>
+      </w:rPr>
+    </w:lvl>
+    <w:lvl w:ilvl="7" w:tplc="08130003" w:tentative="1">
+      <w:start w:val="1"/>
+      <w:numFmt w:val="bullet"/>
+      <w:lvlText w:val="o"/>
+      <w:lvlJc w:val="left"/>
+      <w:pPr>
+        <w:ind w:left="5760" w:hanging="360"/>
+      </w:pPr>
+      <w:rPr>
+        <w:rFonts w:ascii="Courier New" w:hAnsi="Courier New" w:cs="Courier New" w:hint="default"/>
+      </w:rPr>
+    </w:lvl>
+    <w:lvl w:ilvl="8" w:tplc="08130005" w:tentative="1">
+      <w:start w:val="1"/>
+      <w:numFmt w:val="bullet"/>
+      <w:lvlText w:val=""/>
+      <w:lvlJc w:val="left"/>
+      <w:pPr>
+        <w:ind w:left="6480" w:hanging="360"/>
+      </w:pPr>
+      <w:rPr>
+        <w:rFonts w:ascii="Wingdings" w:hAnsi="Wingdings" w:hint="default"/>
+      </w:rPr>
+    </w:lvl>
+  </w:abstractNum>
+  <w:num w:numId="1">
+    <w:abstractNumId w:val="0"/>
+  </w:num>
+</w:numbering>
 </file>
 
 <file path=word/styles.xml><?xml version="1.0" encoding="utf-8"?>
@@ -1552,6 +3880,17 @@
       <w:color w:val="808080"/>
     </w:rPr>
   </w:style>
+  <w:style w:type="paragraph" w:styleId="Lijstalinea">
+    <w:name w:val="List Paragraph"/>
+    <w:basedOn w:val="Standaard"/>
+    <w:uiPriority w:val="34"/>
+    <w:qFormat/>
+    <w:rsid w:val="00CD11EC"/>
+    <w:pPr>
+      <w:ind w:left="720"/>
+      <w:contextualSpacing/>
+    </w:pPr>
+  </w:style>
 </w:styles>
 </file>
 

</xml_diff>